<commit_message>
Clearing Files and Updating Resume Files
</commit_message>
<xml_diff>
--- a/Resume_New.docx
+++ b/Resume_New.docx
@@ -7,12 +7,22 @@
         <w:spacing w:line="259" w:lineRule="auto"/>
         <w:ind w:left="0" w:right="0" w:firstLine="0"/>
         <w:rPr>
+          <w:sz w:val="72"/>
+          <w:szCs w:val="28"/>
+        </w:rPr>
+      </w:pPr>
+      <w:bookmarkStart w:id="0" w:name="_Hlk112672369"/>
+      <w:bookmarkEnd w:id="0"/>
+    </w:p>
+    <w:p>
+      <w:pPr>
+        <w:spacing w:line="259" w:lineRule="auto"/>
+        <w:ind w:left="0" w:right="0" w:firstLine="0"/>
+        <w:rPr>
           <w:sz w:val="32"/>
           <w:szCs w:val="32"/>
         </w:rPr>
       </w:pPr>
-      <w:bookmarkStart w:id="0" w:name="_Hlk112672369"/>
-      <w:bookmarkEnd w:id="0"/>
       <w:proofErr w:type="spellStart"/>
       <w:r>
         <w:rPr>
@@ -1258,6 +1268,7 @@
     </w:p>
     <w:p>
       <w:pPr>
+        <w:spacing w:after="0"/>
         <w:ind w:left="0" w:right="281" w:firstLine="0"/>
         <w:rPr>
           <w:sz w:val="28"/>
@@ -4412,6 +4423,28 @@
       <w:pPr>
         <w:spacing w:line="259" w:lineRule="auto"/>
         <w:ind w:left="0" w:right="0" w:firstLine="0"/>
+        <w:rPr>
+          <w:noProof/>
+          <w:sz w:val="28"/>
+          <w:szCs w:val="28"/>
+        </w:rPr>
+      </w:pPr>
+    </w:p>
+    <w:p>
+      <w:pPr>
+        <w:spacing w:line="259" w:lineRule="auto"/>
+        <w:ind w:left="0" w:right="0" w:firstLine="0"/>
+        <w:rPr>
+          <w:noProof/>
+          <w:sz w:val="28"/>
+          <w:szCs w:val="28"/>
+        </w:rPr>
+      </w:pPr>
+    </w:p>
+    <w:p>
+      <w:pPr>
+        <w:spacing w:line="259" w:lineRule="auto"/>
+        <w:ind w:left="0" w:right="0" w:firstLine="0"/>
         <w:jc w:val="center"/>
         <w:rPr>
           <w:b/>
@@ -4431,13 +4464,13 @@
           <wp:anchor distT="0" distB="0" distL="114300" distR="114300" simplePos="0" relativeHeight="251689984" behindDoc="0" locked="0" layoutInCell="1" allowOverlap="1">
             <wp:simplePos x="0" y="0"/>
             <wp:positionH relativeFrom="margin">
-              <wp:posOffset>27131</wp:posOffset>
+              <wp:posOffset>28575</wp:posOffset>
             </wp:positionH>
             <wp:positionV relativeFrom="paragraph">
-              <wp:posOffset>6928</wp:posOffset>
+              <wp:posOffset>9525</wp:posOffset>
             </wp:positionV>
-            <wp:extent cx="955964" cy="868336"/>
-            <wp:effectExtent l="0" t="0" r="0" b="8255"/>
+            <wp:extent cx="704850" cy="675848"/>
+            <wp:effectExtent l="0" t="0" r="0" b="0"/>
             <wp:wrapNone/>
             <wp:docPr id="798" name="Picture 798"/>
             <wp:cNvGraphicFramePr>
@@ -4466,7 +4499,7 @@
                   <pic:spPr bwMode="auto">
                     <a:xfrm>
                       <a:off x="0" y="0"/>
-                      <a:ext cx="955964" cy="868336"/>
+                      <a:ext cx="708627" cy="679469"/>
                     </a:xfrm>
                     <a:prstGeom prst="ellipse">
                       <a:avLst/>
@@ -5041,7 +5074,7 @@
           <w:sz w:val="56"/>
           <w:szCs w:val="24"/>
         </w:rPr>
-        <w:t xml:space="preserve">           </w:t>
+        <w:t xml:space="preserve">          </w:t>
       </w:r>
       <w:proofErr w:type="spellStart"/>
       <w:r>
@@ -5085,19 +5118,7 @@
             <w:sz w:val="22"/>
             <w:szCs w:val="22"/>
           </w:rPr>
-          <w:t>prathames</w:t>
-        </w:r>
-        <w:bookmarkStart w:id="4" w:name="_GoBack"/>
-        <w:bookmarkEnd w:id="4"/>
-        <w:r>
-          <w:rPr>
-            <w:rStyle w:val="Hyperlink"/>
-            <w:b/>
-            <w:bCs/>
-            <w:sz w:val="22"/>
-            <w:szCs w:val="22"/>
-          </w:rPr>
-          <w:t>hbhagat0608@gmail.com</w:t>
+          <w:t>prathameshbhagat0608@gmail.com</w:t>
         </w:r>
       </w:hyperlink>
     </w:p>
@@ -5193,6 +5214,13 @@
           <w:szCs w:val="22"/>
         </w:rPr>
         <w:t xml:space="preserve">                   </w:t>
+      </w:r>
+      <w:r>
+        <w:rPr>
+          <w:sz w:val="22"/>
+          <w:szCs w:val="22"/>
+        </w:rPr>
+        <w:t xml:space="preserve">   </w:t>
       </w:r>
       <w:hyperlink r:id="rId22" w:history="1">
         <w:r>
@@ -5203,7 +5231,17 @@
             <w:bCs/>
             <w:shd w:val="clear" w:color="auto" w:fill="FFFFFF"/>
           </w:rPr>
-          <w:t>Linkedin.com/in/</w:t>
+          <w:t>l</w:t>
+        </w:r>
+        <w:r>
+          <w:rPr>
+            <w:rStyle w:val="Hyperlink"/>
+            <w:rFonts w:ascii="Segoe UI" w:hAnsi="Segoe UI" w:cs="Segoe UI"/>
+            <w:b/>
+            <w:bCs/>
+            <w:shd w:val="clear" w:color="auto" w:fill="FFFFFF"/>
+          </w:rPr>
+          <w:t>inkedin.com/in/</w:t>
         </w:r>
         <w:proofErr w:type="spellStart"/>
         <w:r>
@@ -5224,8 +5262,11 @@
         <w:spacing w:after="0" w:line="259" w:lineRule="auto"/>
         <w:ind w:right="0"/>
         <w:rPr>
+          <w:rStyle w:val="Hyperlink"/>
+          <w:color w:val="000000"/>
           <w:sz w:val="18"/>
           <w:szCs w:val="18"/>
+          <w:u w:val="none"/>
         </w:rPr>
       </w:pPr>
       <w:r>
@@ -5394,41 +5435,7 @@
           <w:sz w:val="16"/>
           <w:szCs w:val="16"/>
         </w:rPr>
-        <w:t xml:space="preserve">                                                            </w:t>
-      </w:r>
-    </w:p>
-    <w:p>
-      <w:pPr>
-        <w:spacing w:line="259" w:lineRule="auto"/>
-        <w:ind w:left="0" w:right="0" w:firstLine="0"/>
-        <w:rPr>
-          <w:rStyle w:val="Hyperlink"/>
-          <w:color w:val="000000"/>
-          <w:sz w:val="22"/>
-          <w:szCs w:val="22"/>
-          <w:u w:val="none"/>
-        </w:rPr>
-      </w:pPr>
-      <w:r>
-        <w:rPr>
-          <w:sz w:val="22"/>
-          <w:szCs w:val="22"/>
-        </w:rPr>
-        <w:t xml:space="preserve">                                </w:t>
-      </w:r>
-      <w:r>
-        <w:rPr>
-          <w:sz w:val="22"/>
-          <w:szCs w:val="22"/>
-        </w:rPr>
-        <w:t xml:space="preserve"> </w:t>
-      </w:r>
-      <w:r>
-        <w:rPr>
-          <w:sz w:val="22"/>
-          <w:szCs w:val="22"/>
-        </w:rPr>
-        <w:t xml:space="preserve"> </w:t>
+        <w:t xml:space="preserve">                                                           </w:t>
       </w:r>
     </w:p>
     <w:p>
@@ -5442,132 +5449,6 @@
         <w:t>Summary :</w:t>
       </w:r>
       <w:proofErr w:type="gramEnd"/>
-    </w:p>
-    <w:p>
-      <w:pPr>
-        <w:pStyle w:val="ListParagraph"/>
-        <w:numPr>
-          <w:ilvl w:val="0"/>
-          <w:numId w:val="1"/>
-        </w:numPr>
-        <w:ind w:right="281"/>
-        <w:rPr>
-          <w:sz w:val="24"/>
-          <w:szCs w:val="22"/>
-        </w:rPr>
-      </w:pPr>
-      <w:r>
-        <w:rPr>
-          <w:sz w:val="24"/>
-          <w:szCs w:val="22"/>
-        </w:rPr>
-        <w:t xml:space="preserve">Enthusiastic Developer, judicious and creative in crafting effective </w:t>
-      </w:r>
-      <w:r>
-        <w:rPr>
-          <w:sz w:val="24"/>
-          <w:szCs w:val="22"/>
-        </w:rPr>
-        <w:t>application</w:t>
-      </w:r>
-      <w:r>
-        <w:rPr>
-          <w:sz w:val="24"/>
-          <w:szCs w:val="22"/>
-        </w:rPr>
-        <w:t xml:space="preserve">s to propel competitive advantage and output enhancement. </w:t>
-      </w:r>
-    </w:p>
-    <w:p>
-      <w:pPr>
-        <w:pStyle w:val="ListParagraph"/>
-        <w:numPr>
-          <w:ilvl w:val="0"/>
-          <w:numId w:val="1"/>
-        </w:numPr>
-        <w:ind w:right="0"/>
-        <w:rPr>
-          <w:sz w:val="24"/>
-          <w:szCs w:val="22"/>
-        </w:rPr>
-      </w:pPr>
-      <w:r>
-        <w:rPr>
-          <w:sz w:val="24"/>
-          <w:szCs w:val="22"/>
-        </w:rPr>
-        <w:t>AICTE Certified Java developer</w:t>
-      </w:r>
-      <w:r>
-        <w:rPr>
-          <w:sz w:val="24"/>
-          <w:szCs w:val="22"/>
-        </w:rPr>
-        <w:t xml:space="preserve"> </w:t>
-      </w:r>
-      <w:r>
-        <w:rPr>
-          <w:sz w:val="24"/>
-          <w:szCs w:val="22"/>
-        </w:rPr>
-        <w:t>(IIT-KGP)</w:t>
-      </w:r>
-      <w:r>
-        <w:rPr>
-          <w:sz w:val="24"/>
-          <w:szCs w:val="22"/>
-        </w:rPr>
-        <w:t xml:space="preserve">, </w:t>
-      </w:r>
-      <w:r>
-        <w:rPr>
-          <w:sz w:val="24"/>
-          <w:szCs w:val="22"/>
-        </w:rPr>
-        <w:t>skilled in Python Development with clear understanding of OOPS, expertise in Java and very familiar with REST APIs and DBMS.</w:t>
-      </w:r>
-    </w:p>
-    <w:p>
-      <w:pPr>
-        <w:pStyle w:val="ListParagraph"/>
-        <w:numPr>
-          <w:ilvl w:val="0"/>
-          <w:numId w:val="1"/>
-        </w:numPr>
-        <w:ind w:right="0"/>
-        <w:rPr>
-          <w:sz w:val="24"/>
-          <w:szCs w:val="22"/>
-        </w:rPr>
-      </w:pPr>
-      <w:r>
-        <w:rPr>
-          <w:sz w:val="24"/>
-          <w:szCs w:val="22"/>
-        </w:rPr>
-        <w:t xml:space="preserve">Skilled in Full- Stack Development with HTML, CSS, JavaScript, PHP and SQL (MySQL). </w:t>
-      </w:r>
-    </w:p>
-    <w:p>
-      <w:pPr>
-        <w:pStyle w:val="ListParagraph"/>
-        <w:numPr>
-          <w:ilvl w:val="0"/>
-          <w:numId w:val="1"/>
-        </w:numPr>
-        <w:ind w:right="0"/>
-        <w:rPr>
-          <w:sz w:val="24"/>
-          <w:szCs w:val="22"/>
-        </w:rPr>
-      </w:pPr>
-      <w:r>
-        <w:rPr>
-          <w:sz w:val="24"/>
-          <w:szCs w:val="22"/>
-        </w:rPr>
-        <w:t xml:space="preserve">Robust in learning new programming languages and handling databases in SQL&amp; No-SQL. </w:t>
-      </w:r>
     </w:p>
     <w:p>
       <w:pPr>
@@ -5588,6 +5469,133 @@
           <w:sz w:val="24"/>
           <w:szCs w:val="22"/>
         </w:rPr>
+        <w:t xml:space="preserve">Enthusiastic Developer, judicious and creative in crafting effective </w:t>
+      </w:r>
+      <w:r>
+        <w:rPr>
+          <w:sz w:val="24"/>
+          <w:szCs w:val="22"/>
+        </w:rPr>
+        <w:t>application</w:t>
+      </w:r>
+      <w:r>
+        <w:rPr>
+          <w:sz w:val="24"/>
+          <w:szCs w:val="22"/>
+        </w:rPr>
+        <w:t>s to propel competitive advantage and output enhancement</w:t>
+      </w:r>
+    </w:p>
+    <w:p>
+      <w:pPr>
+        <w:pStyle w:val="ListParagraph"/>
+        <w:numPr>
+          <w:ilvl w:val="0"/>
+          <w:numId w:val="1"/>
+        </w:numPr>
+        <w:ind w:right="0"/>
+        <w:rPr>
+          <w:sz w:val="24"/>
+          <w:szCs w:val="22"/>
+        </w:rPr>
+      </w:pPr>
+      <w:r>
+        <w:rPr>
+          <w:sz w:val="24"/>
+          <w:szCs w:val="22"/>
+        </w:rPr>
+        <w:t>AICTE Certified Java developer</w:t>
+      </w:r>
+      <w:r>
+        <w:rPr>
+          <w:sz w:val="24"/>
+          <w:szCs w:val="22"/>
+        </w:rPr>
+        <w:t xml:space="preserve"> </w:t>
+      </w:r>
+      <w:r>
+        <w:rPr>
+          <w:sz w:val="24"/>
+          <w:szCs w:val="22"/>
+        </w:rPr>
+        <w:t>(IIT-KGP)</w:t>
+      </w:r>
+      <w:r>
+        <w:rPr>
+          <w:sz w:val="24"/>
+          <w:szCs w:val="22"/>
+        </w:rPr>
+        <w:t xml:space="preserve">, </w:t>
+      </w:r>
+      <w:r>
+        <w:rPr>
+          <w:sz w:val="24"/>
+          <w:szCs w:val="22"/>
+        </w:rPr>
+        <w:t>skilled in Python Development with clear understanding of OOPS, expertise in Java and very familiar with REST APIs and DBMS.</w:t>
+      </w:r>
+    </w:p>
+    <w:p>
+      <w:pPr>
+        <w:pStyle w:val="ListParagraph"/>
+        <w:numPr>
+          <w:ilvl w:val="0"/>
+          <w:numId w:val="1"/>
+        </w:numPr>
+        <w:ind w:right="0"/>
+        <w:rPr>
+          <w:sz w:val="24"/>
+          <w:szCs w:val="22"/>
+        </w:rPr>
+      </w:pPr>
+      <w:r>
+        <w:rPr>
+          <w:sz w:val="24"/>
+          <w:szCs w:val="22"/>
+        </w:rPr>
+        <w:t xml:space="preserve">Skilled in Full- Stack Development with HTML, CSS, JavaScript, PHP and SQL (MySQL). </w:t>
+      </w:r>
+    </w:p>
+    <w:p>
+      <w:pPr>
+        <w:pStyle w:val="ListParagraph"/>
+        <w:numPr>
+          <w:ilvl w:val="0"/>
+          <w:numId w:val="1"/>
+        </w:numPr>
+        <w:ind w:right="0"/>
+        <w:rPr>
+          <w:sz w:val="24"/>
+          <w:szCs w:val="22"/>
+        </w:rPr>
+      </w:pPr>
+      <w:r>
+        <w:rPr>
+          <w:sz w:val="24"/>
+          <w:szCs w:val="22"/>
+        </w:rPr>
+        <w:t>Robust in learning new programming languages and handling databases in SQL&amp; No-SQL.</w:t>
+      </w:r>
+    </w:p>
+    <w:p>
+      <w:pPr>
+        <w:pStyle w:val="ListParagraph"/>
+        <w:numPr>
+          <w:ilvl w:val="0"/>
+          <w:numId w:val="1"/>
+        </w:numPr>
+        <w:spacing w:after="0"/>
+        <w:ind w:right="281"/>
+        <w:rPr>
+          <w:sz w:val="24"/>
+          <w:szCs w:val="22"/>
+        </w:rPr>
+      </w:pPr>
+      <w:r>
+        <w:rPr>
+          <w:sz w:val="24"/>
+          <w:szCs w:val="22"/>
+        </w:rPr>
         <w:t>Dedicated and motivated to learn, grow and excel in Software industry</w:t>
       </w:r>
       <w:r>
@@ -5597,6 +5605,23 @@
         </w:rPr>
         <w:t>.</w:t>
       </w:r>
+      <w:r>
+        <w:rPr>
+          <w:sz w:val="24"/>
+          <w:szCs w:val="22"/>
+        </w:rPr>
+        <w:t xml:space="preserve"> </w:t>
+      </w:r>
+    </w:p>
+    <w:p>
+      <w:pPr>
+        <w:spacing w:after="0" w:line="240" w:lineRule="auto"/>
+        <w:ind w:right="281"/>
+        <w:rPr>
+          <w:sz w:val="24"/>
+          <w:szCs w:val="22"/>
+        </w:rPr>
+      </w:pPr>
     </w:p>
     <w:p>
       <w:pPr>
@@ -5611,7 +5636,25 @@
         <w:rPr>
           <w:szCs w:val="28"/>
         </w:rPr>
-        <w:t>Experience:</w:t>
+        <w:t>Exper</w:t>
+      </w:r>
+      <w:r>
+        <w:rPr>
+          <w:szCs w:val="28"/>
+        </w:rPr>
+        <w:t>tise</w:t>
+      </w:r>
+      <w:r>
+        <w:rPr>
+          <w:szCs w:val="28"/>
+        </w:rPr>
+        <w:t xml:space="preserve"> in IT</w:t>
+      </w:r>
+      <w:r>
+        <w:rPr>
+          <w:szCs w:val="28"/>
+        </w:rPr>
+        <w:t>:</w:t>
       </w:r>
     </w:p>
     <w:p>
@@ -5619,7 +5662,7 @@
         <w:pStyle w:val="Heading2"/>
         <w:numPr>
           <w:ilvl w:val="0"/>
-          <w:numId w:val="2"/>
+          <w:numId w:val="15"/>
         </w:numPr>
         <w:spacing w:after="0"/>
         <w:rPr>
@@ -5628,7 +5671,10 @@
         </w:rPr>
       </w:pPr>
       <w:r>
-        <w:t>Java Software Engineer</w:t>
+        <w:t xml:space="preserve">Java Software </w:t>
+      </w:r>
+      <w:r>
+        <w:t>Development</w:t>
       </w:r>
     </w:p>
     <w:p>
@@ -5681,7 +5727,7 @@
         <w:pStyle w:val="Heading2"/>
         <w:numPr>
           <w:ilvl w:val="0"/>
-          <w:numId w:val="2"/>
+          <w:numId w:val="15"/>
         </w:numPr>
         <w:spacing w:after="0"/>
       </w:pPr>
@@ -5749,7 +5795,7 @@
         <w:pStyle w:val="Heading2"/>
         <w:numPr>
           <w:ilvl w:val="0"/>
-          <w:numId w:val="2"/>
+          <w:numId w:val="15"/>
         </w:numPr>
       </w:pPr>
       <w:r>
@@ -5905,7 +5951,7 @@
         <w:pStyle w:val="Heading2"/>
         <w:numPr>
           <w:ilvl w:val="0"/>
-          <w:numId w:val="2"/>
+          <w:numId w:val="15"/>
         </w:numPr>
       </w:pPr>
       <w:r>
@@ -5933,8 +5979,9 @@
         <w:pStyle w:val="Heading2"/>
         <w:numPr>
           <w:ilvl w:val="0"/>
-          <w:numId w:val="2"/>
+          <w:numId w:val="17"/>
         </w:numPr>
+        <w:spacing w:after="0"/>
         <w:rPr>
           <w:szCs w:val="24"/>
         </w:rPr>
@@ -5959,7 +6006,62 @@
           <w:sz w:val="24"/>
           <w:szCs w:val="24"/>
         </w:rPr>
-        <w:t xml:space="preserve">Very proficient in creating and handling REST APIs. Having built a number of optimized REST-APIs in PHP and handled various types of data using database management systems like MYSQL (SQL), JSON and XML(No-SQL). Also consumed various third-party APIs which operated data in various languages including JAVA, Python, JavaScript, PHP. </w:t>
+        <w:t xml:space="preserve">Very proficient in creating and handling REST APIs. Having built a number of optimized REST-APIs in PHP and handled various types of data using database management systems like MYSQL (SQL), JSON and XML(No-SQL). Also consumed various third-party APIs which operated data in languages including JAVA, Python, JavaScript, PHP. </w:t>
+      </w:r>
+    </w:p>
+    <w:p>
+      <w:pPr>
+        <w:spacing w:line="240" w:lineRule="auto"/>
+        <w:ind w:left="0" w:right="281" w:firstLine="0"/>
+        <w:rPr>
+          <w:sz w:val="24"/>
+          <w:szCs w:val="24"/>
+        </w:rPr>
+      </w:pPr>
+    </w:p>
+    <w:p>
+      <w:pPr>
+        <w:pStyle w:val="Heading1"/>
+        <w:ind w:left="-5"/>
+        <w:rPr>
+          <w:szCs w:val="28"/>
+        </w:rPr>
+      </w:pPr>
+      <w:r>
+        <w:rPr>
+          <w:szCs w:val="28"/>
+        </w:rPr>
+        <w:t>Projects</w:t>
+      </w:r>
+      <w:r>
+        <w:rPr>
+          <w:szCs w:val="28"/>
+        </w:rPr>
+        <w:t xml:space="preserve"> </w:t>
+      </w:r>
+      <w:r>
+        <w:rPr>
+          <w:szCs w:val="28"/>
+        </w:rPr>
+        <w:t>(Ong</w:t>
+      </w:r>
+      <w:r>
+        <w:rPr>
+          <w:szCs w:val="28"/>
+        </w:rPr>
+        <w:t>o</w:t>
+      </w:r>
+      <w:r>
+        <w:rPr>
+          <w:szCs w:val="28"/>
+        </w:rPr>
+        <w:t>ing)</w:t>
+      </w:r>
+      <w:r>
+        <w:rPr>
+          <w:szCs w:val="28"/>
+        </w:rPr>
+        <w:t>:</w:t>
       </w:r>
     </w:p>
     <w:p>
@@ -5967,54 +6069,626 @@
         <w:pStyle w:val="ListParagraph"/>
         <w:numPr>
           <w:ilvl w:val="0"/>
-          <w:numId w:val="2"/>
+          <w:numId w:val="4"/>
         </w:numPr>
-        <w:spacing w:after="0"/>
         <w:ind w:right="281"/>
         <w:rPr>
-          <w:b/>
-          <w:bCs/>
           <w:sz w:val="24"/>
           <w:szCs w:val="24"/>
         </w:rPr>
       </w:pPr>
       <w:r>
         <w:rPr>
-          <w:b/>
-          <w:bCs/>
           <w:sz w:val="24"/>
           <w:szCs w:val="24"/>
         </w:rPr>
-        <w:t>Currently working</w:t>
+        <w:t>C</w:t>
+      </w:r>
+      <w:r>
+        <w:rPr>
+          <w:sz w:val="24"/>
+          <w:szCs w:val="24"/>
+        </w:rPr>
+        <w:t>reate</w:t>
+      </w:r>
+      <w:r>
+        <w:rPr>
+          <w:sz w:val="24"/>
+          <w:szCs w:val="24"/>
+        </w:rPr>
+        <w:t>d</w:t>
+      </w:r>
+      <w:r>
+        <w:rPr>
+          <w:sz w:val="24"/>
+          <w:szCs w:val="24"/>
+        </w:rPr>
+        <w:t xml:space="preserve"> </w:t>
+      </w:r>
+      <w:r>
+        <w:rPr>
+          <w:sz w:val="24"/>
+          <w:szCs w:val="24"/>
+        </w:rPr>
+        <w:t>Hin</w:t>
+      </w:r>
+      <w:r>
+        <w:rPr>
+          <w:sz w:val="24"/>
+          <w:szCs w:val="24"/>
+        </w:rPr>
+        <w:t>di4All</w:t>
+      </w:r>
+      <w:r>
+        <w:rPr>
+          <w:sz w:val="24"/>
+          <w:szCs w:val="24"/>
+        </w:rPr>
+        <w:t xml:space="preserve"> -</w:t>
+      </w:r>
+      <w:r>
+        <w:rPr>
+          <w:sz w:val="24"/>
+          <w:szCs w:val="24"/>
+        </w:rPr>
+        <w:t xml:space="preserve"> </w:t>
+      </w:r>
+      <w:r>
+        <w:rPr>
+          <w:sz w:val="24"/>
+          <w:szCs w:val="24"/>
+        </w:rPr>
+        <w:t xml:space="preserve">a brand-new PROGRAMMING LANGUAGE which is extremely easy to </w:t>
       </w:r>
     </w:p>
     <w:p>
       <w:pPr>
-        <w:ind w:left="0" w:right="281" w:firstLine="0"/>
+        <w:ind w:right="281"/>
         <w:rPr>
           <w:sz w:val="24"/>
           <w:szCs w:val="24"/>
         </w:rPr>
       </w:pPr>
+      <w:bookmarkStart w:id="4" w:name="_GoBack"/>
+      <w:bookmarkEnd w:id="4"/>
       <w:r>
         <w:rPr>
           <w:sz w:val="24"/>
           <w:szCs w:val="24"/>
         </w:rPr>
-        <w:t>To create a brand-new PROGRAMMING LANGUAGE which is extremely easy to learn with all features of a traditional programming language, dedicated documentation and a dedicated light weight web-based IDE which would also support all(many) other programming languages [a one4all editor].</w:t>
+        <w:t>learn with</w:t>
+      </w:r>
+      <w:r>
+        <w:rPr>
+          <w:sz w:val="24"/>
+          <w:szCs w:val="24"/>
+        </w:rPr>
+        <w:t xml:space="preserve"> </w:t>
+      </w:r>
+      <w:r>
+        <w:rPr>
+          <w:sz w:val="24"/>
+          <w:szCs w:val="24"/>
+        </w:rPr>
+        <w:t>features of a traditional programming language, dedicated documentation and a dedicated light weight web-based IDE which would also support other programming languages.</w:t>
       </w:r>
     </w:p>
     <w:p>
       <w:pPr>
-        <w:ind w:left="0" w:right="281" w:firstLine="0"/>
+        <w:spacing w:after="0" w:line="240" w:lineRule="auto"/>
+        <w:ind w:left="0" w:right="288" w:firstLine="0"/>
         <w:rPr>
           <w:sz w:val="24"/>
           <w:szCs w:val="24"/>
         </w:rPr>
       </w:pPr>
-      <w:r>
-        <w:rPr>
-          <w:b/>
+    </w:p>
+    <w:p>
+      <w:pPr>
+        <w:pStyle w:val="Heading1"/>
+        <w:spacing w:after="0"/>
+        <w:ind w:left="-5"/>
+        <w:rPr>
+          <w:szCs w:val="28"/>
+        </w:rPr>
+      </w:pPr>
+      <w:r>
+        <w:rPr>
+          <w:szCs w:val="28"/>
+        </w:rPr>
+        <w:t>Education:</w:t>
+      </w:r>
+    </w:p>
+    <w:p>
+      <w:pPr>
+        <w:pStyle w:val="Heading2"/>
+        <w:spacing w:after="0"/>
+        <w:ind w:right="281" w:firstLine="710"/>
+        <w:rPr>
+          <w:b w:val="0"/>
+          <w:bCs/>
+          <w:sz w:val="26"/>
+          <w:szCs w:val="26"/>
+        </w:rPr>
+      </w:pPr>
+      <w:r>
+        <w:rPr>
+          <w:b w:val="0"/>
+          <w:bCs/>
+          <w:sz w:val="26"/>
+          <w:szCs w:val="26"/>
+        </w:rPr>
+        <w:t>B.</w:t>
+      </w:r>
+      <w:r>
+        <w:rPr>
+          <w:b w:val="0"/>
+          <w:bCs/>
+          <w:sz w:val="26"/>
+          <w:szCs w:val="26"/>
+        </w:rPr>
+        <w:t xml:space="preserve"> </w:t>
+      </w:r>
+      <w:r>
+        <w:rPr>
+          <w:b w:val="0"/>
+          <w:bCs/>
+          <w:sz w:val="26"/>
+          <w:szCs w:val="26"/>
+        </w:rPr>
+        <w:t>Tech</w:t>
+      </w:r>
+      <w:r>
+        <w:rPr>
+          <w:b w:val="0"/>
+          <w:bCs/>
+          <w:sz w:val="26"/>
+          <w:szCs w:val="26"/>
+        </w:rPr>
+        <w:t xml:space="preserve"> </w:t>
+      </w:r>
+      <w:r>
+        <w:rPr>
+          <w:b w:val="0"/>
+          <w:bCs/>
+          <w:sz w:val="26"/>
+          <w:szCs w:val="26"/>
+        </w:rPr>
+        <w:t>(</w:t>
+      </w:r>
+      <w:r>
+        <w:rPr>
+          <w:b w:val="0"/>
+          <w:bCs/>
+          <w:sz w:val="26"/>
+          <w:szCs w:val="26"/>
+        </w:rPr>
+        <w:t xml:space="preserve">Computer </w:t>
+      </w:r>
+      <w:r>
+        <w:rPr>
+          <w:b w:val="0"/>
+          <w:bCs/>
+          <w:sz w:val="26"/>
+          <w:szCs w:val="26"/>
+        </w:rPr>
+        <w:t>Engineering</w:t>
+      </w:r>
+      <w:r>
+        <w:rPr>
+          <w:b w:val="0"/>
+          <w:bCs/>
+          <w:sz w:val="26"/>
+          <w:szCs w:val="26"/>
+        </w:rPr>
+        <w:t>)</w:t>
+      </w:r>
+      <w:r>
+        <w:rPr>
+          <w:b w:val="0"/>
+          <w:bCs/>
+          <w:sz w:val="26"/>
+          <w:szCs w:val="26"/>
+        </w:rPr>
+        <w:t xml:space="preserve"> | </w:t>
+      </w:r>
+      <w:r>
+        <w:rPr>
+          <w:b w:val="0"/>
+          <w:bCs/>
+          <w:sz w:val="26"/>
+          <w:szCs w:val="26"/>
+        </w:rPr>
+        <w:tab/>
+      </w:r>
+      <w:r>
+        <w:rPr>
+          <w:b w:val="0"/>
+          <w:bCs/>
+          <w:sz w:val="26"/>
+          <w:szCs w:val="26"/>
+        </w:rPr>
+        <w:tab/>
+      </w:r>
+      <w:r>
+        <w:rPr>
+          <w:b w:val="0"/>
+          <w:bCs/>
+          <w:sz w:val="26"/>
+          <w:szCs w:val="26"/>
+        </w:rPr>
+        <w:tab/>
+      </w:r>
+      <w:r>
+        <w:rPr>
+          <w:b w:val="0"/>
+          <w:bCs/>
+          <w:sz w:val="26"/>
+          <w:szCs w:val="26"/>
+        </w:rPr>
+        <w:t>2020-2024</w:t>
+      </w:r>
+      <w:r>
+        <w:rPr>
+          <w:b w:val="0"/>
+          <w:bCs/>
+          <w:sz w:val="26"/>
+          <w:szCs w:val="26"/>
+        </w:rPr>
+        <w:t xml:space="preserve"> </w:t>
+      </w:r>
+      <w:r>
+        <w:rPr>
+          <w:b w:val="0"/>
+          <w:bCs/>
+          <w:sz w:val="26"/>
+          <w:szCs w:val="26"/>
+        </w:rPr>
+        <w:t>(</w:t>
+      </w:r>
+      <w:r>
+        <w:rPr>
+          <w:b w:val="0"/>
+          <w:bCs/>
+          <w:sz w:val="26"/>
+          <w:szCs w:val="26"/>
+        </w:rPr>
+        <w:t>pursuing</w:t>
+      </w:r>
+      <w:r>
+        <w:rPr>
+          <w:b w:val="0"/>
+          <w:bCs/>
+          <w:sz w:val="26"/>
+          <w:szCs w:val="26"/>
+        </w:rPr>
+        <w:t>)</w:t>
+      </w:r>
+      <w:r>
+        <w:rPr>
+          <w:b w:val="0"/>
+          <w:bCs/>
+          <w:sz w:val="26"/>
+          <w:szCs w:val="26"/>
+        </w:rPr>
+        <w:t xml:space="preserve"> </w:t>
+      </w:r>
+    </w:p>
+    <w:p>
+      <w:pPr>
+        <w:pStyle w:val="Heading2"/>
+        <w:spacing w:after="0"/>
+        <w:ind w:right="281" w:firstLine="710"/>
+        <w:rPr>
+          <w:b w:val="0"/>
+          <w:bCs/>
+          <w:sz w:val="26"/>
+          <w:szCs w:val="26"/>
+        </w:rPr>
+      </w:pPr>
+      <w:r>
+        <w:rPr>
+          <w:b w:val="0"/>
+          <w:bCs/>
+          <w:i/>
+          <w:iCs/>
+          <w:color w:val="000000" w:themeColor="text1"/>
+          <w:sz w:val="26"/>
+          <w:szCs w:val="26"/>
+        </w:rPr>
+        <w:t>HSSC</w:t>
+      </w:r>
+      <w:r>
+        <w:rPr>
+          <w:b w:val="0"/>
+          <w:bCs/>
+          <w:i/>
+          <w:iCs/>
+          <w:color w:val="000000" w:themeColor="text1"/>
+          <w:sz w:val="26"/>
+          <w:szCs w:val="26"/>
+        </w:rPr>
+        <w:t xml:space="preserve"> </w:t>
+      </w:r>
+      <w:r>
+        <w:rPr>
+          <w:b w:val="0"/>
+          <w:bCs/>
+          <w:sz w:val="26"/>
+          <w:szCs w:val="26"/>
+        </w:rPr>
+        <w:t>(M</w:t>
+      </w:r>
+      <w:r>
+        <w:rPr>
+          <w:b w:val="0"/>
+          <w:bCs/>
+          <w:sz w:val="26"/>
+          <w:szCs w:val="26"/>
+        </w:rPr>
+        <w:t>ah</w:t>
+      </w:r>
+      <w:r>
+        <w:rPr>
+          <w:b w:val="0"/>
+          <w:bCs/>
+          <w:sz w:val="26"/>
+          <w:szCs w:val="26"/>
+        </w:rPr>
+        <w:t>ara</w:t>
+      </w:r>
+      <w:r>
+        <w:rPr>
+          <w:b w:val="0"/>
+          <w:bCs/>
+          <w:sz w:val="26"/>
+          <w:szCs w:val="26"/>
+        </w:rPr>
+        <w:t>s</w:t>
+      </w:r>
+      <w:r>
+        <w:rPr>
+          <w:b w:val="0"/>
+          <w:bCs/>
+          <w:sz w:val="26"/>
+          <w:szCs w:val="26"/>
+        </w:rPr>
+        <w:t>htra</w:t>
+      </w:r>
+      <w:r>
+        <w:rPr>
+          <w:b w:val="0"/>
+          <w:bCs/>
+          <w:sz w:val="26"/>
+          <w:szCs w:val="26"/>
+        </w:rPr>
+        <w:t xml:space="preserve"> </w:t>
+      </w:r>
+      <w:r>
+        <w:rPr>
+          <w:b w:val="0"/>
+          <w:bCs/>
+          <w:sz w:val="26"/>
+          <w:szCs w:val="26"/>
+        </w:rPr>
+        <w:t xml:space="preserve">State Board </w:t>
+      </w:r>
+      <w:r>
+        <w:rPr>
+          <w:b w:val="0"/>
+          <w:bCs/>
+          <w:sz w:val="26"/>
+          <w:szCs w:val="26"/>
+        </w:rPr>
+        <w:t>|</w:t>
+      </w:r>
+      <w:r>
+        <w:rPr>
+          <w:b w:val="0"/>
+          <w:bCs/>
+          <w:sz w:val="26"/>
+          <w:szCs w:val="26"/>
+        </w:rPr>
+        <w:tab/>
+      </w:r>
+      <w:r>
+        <w:rPr>
+          <w:b w:val="0"/>
+          <w:bCs/>
+          <w:sz w:val="26"/>
+          <w:szCs w:val="26"/>
+        </w:rPr>
+        <w:tab/>
+      </w:r>
+      <w:r>
+        <w:rPr>
+          <w:b w:val="0"/>
+          <w:bCs/>
+          <w:sz w:val="26"/>
+          <w:szCs w:val="26"/>
+        </w:rPr>
+        <w:tab/>
+      </w:r>
+      <w:r>
+        <w:rPr>
+          <w:b w:val="0"/>
+          <w:bCs/>
+          <w:sz w:val="26"/>
+          <w:szCs w:val="26"/>
+        </w:rPr>
+        <w:t xml:space="preserve">2018  </w:t>
+      </w:r>
+      <w:r>
+        <w:rPr>
+          <w:b w:val="0"/>
+          <w:bCs/>
+          <w:sz w:val="26"/>
+          <w:szCs w:val="26"/>
+        </w:rPr>
+        <w:tab/>
+      </w:r>
+    </w:p>
+    <w:p>
+      <w:pPr>
+        <w:pStyle w:val="Heading2"/>
+        <w:ind w:left="0" w:firstLine="720"/>
+        <w:rPr>
+          <w:b w:val="0"/>
+          <w:bCs/>
+          <w:sz w:val="26"/>
+          <w:szCs w:val="26"/>
+        </w:rPr>
+      </w:pPr>
+      <w:r>
+        <w:rPr>
+          <w:b w:val="0"/>
+          <w:bCs/>
+          <w:i/>
+          <w:iCs/>
+          <w:color w:val="000000" w:themeColor="text1"/>
+          <w:sz w:val="26"/>
+          <w:szCs w:val="26"/>
+        </w:rPr>
+        <w:t>SSC</w:t>
+      </w:r>
+      <w:r>
+        <w:rPr>
+          <w:b w:val="0"/>
+          <w:bCs/>
+          <w:i/>
+          <w:iCs/>
+          <w:color w:val="000000" w:themeColor="text1"/>
+          <w:sz w:val="26"/>
+          <w:szCs w:val="26"/>
+        </w:rPr>
+        <w:t xml:space="preserve"> </w:t>
+      </w:r>
+      <w:r>
+        <w:rPr>
+          <w:b w:val="0"/>
+          <w:bCs/>
+          <w:sz w:val="26"/>
+          <w:szCs w:val="26"/>
+        </w:rPr>
+        <w:t>(C</w:t>
+      </w:r>
+      <w:r>
+        <w:rPr>
+          <w:b w:val="0"/>
+          <w:bCs/>
+          <w:sz w:val="26"/>
+          <w:szCs w:val="26"/>
+        </w:rPr>
+        <w:t>BSE</w:t>
+      </w:r>
+      <w:r>
+        <w:rPr>
+          <w:b w:val="0"/>
+          <w:bCs/>
+          <w:sz w:val="26"/>
+          <w:szCs w:val="26"/>
+        </w:rPr>
+        <w:t>)</w:t>
+      </w:r>
+      <w:r>
+        <w:rPr>
+          <w:b w:val="0"/>
+          <w:bCs/>
+          <w:sz w:val="26"/>
+          <w:szCs w:val="26"/>
+        </w:rPr>
+        <w:t xml:space="preserve"> </w:t>
+      </w:r>
+      <w:r>
+        <w:rPr>
+          <w:b w:val="0"/>
+          <w:bCs/>
+          <w:sz w:val="26"/>
+          <w:szCs w:val="26"/>
+        </w:rPr>
+        <w:t>|</w:t>
+      </w:r>
+      <w:r>
+        <w:rPr>
+          <w:b w:val="0"/>
+          <w:bCs/>
+          <w:sz w:val="26"/>
+          <w:szCs w:val="26"/>
+        </w:rPr>
+        <w:tab/>
+      </w:r>
+      <w:r>
+        <w:rPr>
+          <w:sz w:val="26"/>
+          <w:szCs w:val="26"/>
+        </w:rPr>
+        <w:tab/>
+      </w:r>
+      <w:r>
+        <w:rPr>
+          <w:b w:val="0"/>
+          <w:bCs/>
+          <w:sz w:val="26"/>
+          <w:szCs w:val="26"/>
+        </w:rPr>
+        <w:t xml:space="preserve"> </w:t>
+      </w:r>
+      <w:r>
+        <w:rPr>
+          <w:b w:val="0"/>
+          <w:bCs/>
+          <w:sz w:val="26"/>
+          <w:szCs w:val="26"/>
+        </w:rPr>
+        <w:tab/>
+      </w:r>
+      <w:r>
+        <w:rPr>
+          <w:b w:val="0"/>
+          <w:bCs/>
+          <w:sz w:val="26"/>
+          <w:szCs w:val="26"/>
+        </w:rPr>
+        <w:tab/>
+      </w:r>
+      <w:r>
+        <w:rPr>
+          <w:b w:val="0"/>
+          <w:bCs/>
+          <w:sz w:val="26"/>
+          <w:szCs w:val="26"/>
+        </w:rPr>
+        <w:tab/>
+      </w:r>
+      <w:r>
+        <w:rPr>
+          <w:b w:val="0"/>
+          <w:bCs/>
+          <w:sz w:val="26"/>
+          <w:szCs w:val="26"/>
+        </w:rPr>
+        <w:tab/>
+      </w:r>
+      <w:r>
+        <w:rPr>
+          <w:b w:val="0"/>
+          <w:bCs/>
+          <w:sz w:val="26"/>
+          <w:szCs w:val="26"/>
+        </w:rPr>
+        <w:t xml:space="preserve">2016 </w:t>
+      </w:r>
+    </w:p>
+    <w:p>
+      <w:pPr>
+        <w:pStyle w:val="Heading2"/>
+        <w:ind w:left="0" w:firstLine="0"/>
+        <w:rPr>
+          <w:szCs w:val="24"/>
+        </w:rPr>
+      </w:pPr>
+      <w:r>
+        <w:rPr>
           <w:bCs/>
           <w:sz w:val="28"/>
           <w:szCs w:val="28"/>
@@ -6023,7 +6697,6 @@
       </w:r>
       <w:r>
         <w:rPr>
-          <w:sz w:val="24"/>
           <w:szCs w:val="24"/>
         </w:rPr>
         <w:t xml:space="preserve"> </w:t>
@@ -6032,7 +6705,7 @@
     <w:tbl>
       <w:tblPr>
         <w:tblStyle w:val="TableGrid"/>
-        <w:tblW w:w="0" w:type="auto"/>
+        <w:tblW w:w="11510" w:type="dxa"/>
         <w:tblBorders>
           <w:top w:val="none" w:sz="0" w:space="0" w:color="auto"/>
           <w:left w:val="none" w:sz="0" w:space="0" w:color="auto"/>
@@ -6044,248 +6717,20 @@
         <w:tblLook w:val="04A0" w:firstRow="1" w:lastRow="0" w:firstColumn="1" w:lastColumn="0" w:noHBand="0" w:noVBand="1"/>
       </w:tblPr>
       <w:tblGrid>
-        <w:gridCol w:w="6025"/>
-        <w:gridCol w:w="4765"/>
+        <w:gridCol w:w="6427"/>
+        <w:gridCol w:w="5083"/>
       </w:tblGrid>
       <w:tr>
+        <w:trPr>
+          <w:trHeight w:val="316"/>
+        </w:trPr>
         <w:tc>
           <w:tcPr>
-            <w:tcW w:w="6025" w:type="dxa"/>
+            <w:tcW w:w="6427" w:type="dxa"/>
           </w:tcPr>
           <w:p>
             <w:pPr>
-              <w:ind w:left="0" w:right="281" w:firstLine="0"/>
-              <w:rPr>
-                <w:sz w:val="24"/>
-                <w:szCs w:val="24"/>
-              </w:rPr>
-            </w:pPr>
-            <w:r>
-              <w:rPr>
-                <w:bCs/>
-                <w:noProof/>
-                <w:sz w:val="24"/>
-                <w:szCs w:val="24"/>
-              </w:rPr>
-              <w:drawing>
-                <wp:inline distT="0" distB="0" distL="0" distR="0" wp14:anchorId="0783D4D5" wp14:editId="6788A759">
-                  <wp:extent cx="235527" cy="175125"/>
-                  <wp:effectExtent l="0" t="0" r="0" b="0"/>
-                  <wp:docPr id="785" name="Picture 785" descr="C:\Users\DELL\Downloads\Indian_Institute_of_Technology_Bombay_Logo.png"/>
-                  <wp:cNvGraphicFramePr>
-                    <a:graphicFrameLocks xmlns:a="http://schemas.openxmlformats.org/drawingml/2006/main" noChangeAspect="1"/>
-                  </wp:cNvGraphicFramePr>
-                  <a:graphic xmlns:a="http://schemas.openxmlformats.org/drawingml/2006/main">
-                    <a:graphicData uri="http://schemas.openxmlformats.org/drawingml/2006/picture">
-                      <pic:pic xmlns:pic="http://schemas.openxmlformats.org/drawingml/2006/picture">
-                        <pic:nvPicPr>
-                          <pic:cNvPr id="0" name="Picture 8" descr="C:\Users\DELL\Downloads\Indian_Institute_of_Technology_Bombay_Logo.png"/>
-                          <pic:cNvPicPr>
-                            <a:picLocks noChangeAspect="1" noChangeArrowheads="1"/>
-                          </pic:cNvPicPr>
-                        </pic:nvPicPr>
-                        <pic:blipFill>
-                          <a:blip r:embed="rId11" cstate="print">
-                            <a:extLst>
-                              <a:ext uri="{28A0092B-C50C-407E-A947-70E740481C1C}">
-                                <a14:useLocalDpi xmlns:a14="http://schemas.microsoft.com/office/drawing/2010/main" val="0"/>
-                              </a:ext>
-                            </a:extLst>
-                          </a:blip>
-                          <a:srcRect/>
-                          <a:stretch>
-                            <a:fillRect/>
-                          </a:stretch>
-                        </pic:blipFill>
-                        <pic:spPr bwMode="auto">
-                          <a:xfrm>
-                            <a:off x="0" y="0"/>
-                            <a:ext cx="267613" cy="198982"/>
-                          </a:xfrm>
-                          <a:prstGeom prst="rect">
-                            <a:avLst/>
-                          </a:prstGeom>
-                          <a:noFill/>
-                          <a:ln>
-                            <a:noFill/>
-                          </a:ln>
-                        </pic:spPr>
-                      </pic:pic>
-                    </a:graphicData>
-                  </a:graphic>
-                </wp:inline>
-              </w:drawing>
-            </w:r>
-            <w:r>
-              <w:rPr>
-                <w:sz w:val="24"/>
-                <w:szCs w:val="24"/>
-              </w:rPr>
-              <w:t xml:space="preserve"> </w:t>
-            </w:r>
-            <w:r>
-              <w:rPr>
-                <w:b/>
-                <w:bCs/>
-                <w:sz w:val="24"/>
-                <w:szCs w:val="24"/>
-              </w:rPr>
-              <w:t>IIT Bomba</w:t>
-            </w:r>
-            <w:r>
-              <w:rPr>
-                <w:b/>
-                <w:bCs/>
-                <w:sz w:val="24"/>
-                <w:szCs w:val="24"/>
-              </w:rPr>
-              <w:t>y</w:t>
-            </w:r>
-            <w:r>
-              <w:rPr>
-                <w:sz w:val="24"/>
-                <w:szCs w:val="24"/>
-              </w:rPr>
-              <w:t xml:space="preserve"> </w:t>
-            </w:r>
-            <w:r>
-              <w:rPr>
-                <w:bCs/>
-                <w:sz w:val="24"/>
-                <w:szCs w:val="24"/>
-              </w:rPr>
-              <w:t>– Web Development</w:t>
-            </w:r>
-            <w:r>
-              <w:rPr>
-                <w:bCs/>
-                <w:sz w:val="24"/>
-                <w:szCs w:val="24"/>
-              </w:rPr>
-              <w:t xml:space="preserve"> </w:t>
-            </w:r>
-            <w:r>
-              <w:rPr>
-                <w:bCs/>
-                <w:sz w:val="24"/>
-                <w:szCs w:val="24"/>
-              </w:rPr>
-              <w:t>(workshop)</w:t>
-            </w:r>
-          </w:p>
-        </w:tc>
-        <w:tc>
-          <w:tcPr>
-            <w:tcW w:w="4765" w:type="dxa"/>
-          </w:tcPr>
-          <w:p>
-            <w:pPr>
-              <w:pStyle w:val="Heading1"/>
-              <w:ind w:left="-5"/>
-              <w:rPr>
-                <w:b w:val="0"/>
-                <w:bCs/>
-                <w:sz w:val="24"/>
-                <w:szCs w:val="24"/>
-              </w:rPr>
-            </w:pPr>
-            <w:r>
-              <w:rPr>
-                <w:noProof/>
-                <w:sz w:val="24"/>
-                <w:szCs w:val="24"/>
-              </w:rPr>
-              <w:drawing>
-                <wp:inline distT="0" distB="0" distL="0" distR="0" wp14:anchorId="52F7BB2B" wp14:editId="04D451D7">
-                  <wp:extent cx="170180" cy="170180"/>
-                  <wp:effectExtent l="0" t="0" r="1270" b="1270"/>
-                  <wp:docPr id="786" name="Picture 786" descr="C:\Users\DELL\AppData\Local\Microsoft\Windows\INetCache\Content.MSO\941C13C7.tmp"/>
-                  <wp:cNvGraphicFramePr>
-                    <a:graphicFrameLocks xmlns:a="http://schemas.openxmlformats.org/drawingml/2006/main" noChangeAspect="1"/>
-                  </wp:cNvGraphicFramePr>
-                  <a:graphic xmlns:a="http://schemas.openxmlformats.org/drawingml/2006/main">
-                    <a:graphicData uri="http://schemas.openxmlformats.org/drawingml/2006/picture">
-                      <pic:pic xmlns:pic="http://schemas.openxmlformats.org/drawingml/2006/picture">
-                        <pic:nvPicPr>
-                          <pic:cNvPr id="0" name="Picture 64" descr="C:\Users\DELL\AppData\Local\Microsoft\Windows\INetCache\Content.MSO\941C13C7.tmp"/>
-                          <pic:cNvPicPr>
-                            <a:picLocks noChangeAspect="1" noChangeArrowheads="1"/>
-                          </pic:cNvPicPr>
-                        </pic:nvPicPr>
-                        <pic:blipFill>
-                          <a:blip r:embed="rId12" cstate="print">
-                            <a:extLst>
-                              <a:ext uri="{28A0092B-C50C-407E-A947-70E740481C1C}">
-                                <a14:useLocalDpi xmlns:a14="http://schemas.microsoft.com/office/drawing/2010/main" val="0"/>
-                              </a:ext>
-                            </a:extLst>
-                          </a:blip>
-                          <a:srcRect/>
-                          <a:stretch>
-                            <a:fillRect/>
-                          </a:stretch>
-                        </pic:blipFill>
-                        <pic:spPr bwMode="auto">
-                          <a:xfrm>
-                            <a:off x="0" y="0"/>
-                            <a:ext cx="171870" cy="171870"/>
-                          </a:xfrm>
-                          <a:prstGeom prst="rect">
-                            <a:avLst/>
-                          </a:prstGeom>
-                          <a:noFill/>
-                          <a:ln>
-                            <a:noFill/>
-                          </a:ln>
-                        </pic:spPr>
-                      </pic:pic>
-                    </a:graphicData>
-                  </a:graphic>
-                </wp:inline>
-              </w:drawing>
-            </w:r>
-            <w:r>
-              <w:rPr>
-                <w:sz w:val="24"/>
-                <w:szCs w:val="24"/>
-              </w:rPr>
-              <w:t xml:space="preserve"> JAVA</w:t>
-            </w:r>
-            <w:r>
-              <w:rPr>
-                <w:b w:val="0"/>
-                <w:bCs/>
-                <w:sz w:val="24"/>
-                <w:szCs w:val="24"/>
-              </w:rPr>
-              <w:t xml:space="preserve"> –</w:t>
-            </w:r>
-            <w:r>
-              <w:rPr>
-                <w:sz w:val="24"/>
-                <w:szCs w:val="24"/>
-              </w:rPr>
-              <w:t xml:space="preserve"> </w:t>
-            </w:r>
-            <w:r>
-              <w:rPr>
-                <w:b w:val="0"/>
-                <w:bCs/>
-                <w:sz w:val="24"/>
-                <w:szCs w:val="24"/>
-              </w:rPr>
-              <w:t>IIT Kharagpur (NPTEL)</w:t>
-            </w:r>
-          </w:p>
-        </w:tc>
-      </w:tr>
-      <w:tr>
-        <w:tc>
-          <w:tcPr>
-            <w:tcW w:w="6025" w:type="dxa"/>
-          </w:tcPr>
-          <w:p>
-            <w:pPr>
+              <w:spacing w:after="0"/>
               <w:ind w:left="0" w:right="281" w:firstLine="0"/>
               <w:rPr>
                 <w:sz w:val="24"/>
@@ -6301,7 +6746,7 @@
                 <w:szCs w:val="24"/>
               </w:rPr>
               <w:drawing>
-                <wp:anchor distT="0" distB="0" distL="114300" distR="114300" simplePos="0" relativeHeight="251692032" behindDoc="1" locked="0" layoutInCell="1" allowOverlap="1" wp14:anchorId="1F9A4722" wp14:editId="7CA7ADD4">
+                <wp:anchor distT="0" distB="0" distL="114300" distR="114300" simplePos="0" relativeHeight="251712512" behindDoc="1" locked="0" layoutInCell="1" allowOverlap="1" wp14:anchorId="7F279FCE" wp14:editId="2E2A9AB2">
                   <wp:simplePos x="0" y="0"/>
                   <wp:positionH relativeFrom="margin">
                     <wp:posOffset>6985</wp:posOffset>
@@ -6378,14 +6823,7 @@
                 <w:sz w:val="24"/>
                 <w:szCs w:val="24"/>
               </w:rPr>
-              <w:t>Cisco Linux</w:t>
-            </w:r>
-            <w:r>
-              <w:rPr>
-                <w:sz w:val="24"/>
-                <w:szCs w:val="24"/>
-              </w:rPr>
-              <w:t xml:space="preserve"> </w:t>
+              <w:t xml:space="preserve">Cisco </w:t>
             </w:r>
             <w:r>
               <w:rPr>
@@ -6415,10 +6853,11 @@
         </w:tc>
         <w:tc>
           <w:tcPr>
-            <w:tcW w:w="4765" w:type="dxa"/>
+            <w:tcW w:w="5083" w:type="dxa"/>
           </w:tcPr>
           <w:p>
             <w:pPr>
+              <w:spacing w:after="0"/>
               <w:ind w:left="0" w:right="281" w:firstLine="0"/>
               <w:rPr>
                 <w:sz w:val="24"/>
@@ -6427,43 +6866,91 @@
             </w:pPr>
             <w:r>
               <w:rPr>
+                <w:b/>
+                <w:bCs/>
                 <w:noProof/>
                 <w:sz w:val="24"/>
                 <w:szCs w:val="24"/>
               </w:rPr>
               <w:drawing>
-                <wp:inline distT="0" distB="0" distL="0" distR="0" wp14:anchorId="6D48F67E" wp14:editId="23252A19">
-                  <wp:extent cx="175260" cy="140855"/>
-                  <wp:effectExtent l="0" t="0" r="0" b="0"/>
-                  <wp:docPr id="800" name="Picture 800"/>
-                  <wp:cNvGraphicFramePr/>
+                <wp:anchor distT="0" distB="0" distL="114300" distR="114300" simplePos="0" relativeHeight="251713536" behindDoc="1" locked="0" layoutInCell="1" allowOverlap="1" wp14:anchorId="3D27B91E" wp14:editId="37F58160">
+                  <wp:simplePos x="0" y="0"/>
+                  <wp:positionH relativeFrom="margin">
+                    <wp:posOffset>6985</wp:posOffset>
+                  </wp:positionH>
+                  <wp:positionV relativeFrom="paragraph">
+                    <wp:posOffset>12065</wp:posOffset>
+                  </wp:positionV>
+                  <wp:extent cx="163195" cy="166370"/>
+                  <wp:effectExtent l="0" t="0" r="8255" b="5080"/>
+                  <wp:wrapTight wrapText="bothSides">
+                    <wp:wrapPolygon edited="0">
+                      <wp:start x="0" y="0"/>
+                      <wp:lineTo x="0" y="19786"/>
+                      <wp:lineTo x="20171" y="19786"/>
+                      <wp:lineTo x="20171" y="0"/>
+                      <wp:lineTo x="0" y="0"/>
+                    </wp:wrapPolygon>
+                  </wp:wrapTight>
+                  <wp:docPr id="3" name="Picture 3" descr="C:\Users\DELL\Downloads\cisco-icon-23.jpg"/>
+                  <wp:cNvGraphicFramePr>
+                    <a:graphicFrameLocks xmlns:a="http://schemas.openxmlformats.org/drawingml/2006/main" noChangeAspect="1"/>
+                  </wp:cNvGraphicFramePr>
                   <a:graphic xmlns:a="http://schemas.openxmlformats.org/drawingml/2006/main">
                     <a:graphicData uri="http://schemas.openxmlformats.org/drawingml/2006/picture">
                       <pic:pic xmlns:pic="http://schemas.openxmlformats.org/drawingml/2006/picture">
                         <pic:nvPicPr>
-                          <pic:cNvPr id="91" name="Picture 91"/>
-                          <pic:cNvPicPr/>
+                          <pic:cNvPr id="0" name="Picture 9" descr="C:\Users\DELL\Downloads\cisco-icon-23.jpg"/>
+                          <pic:cNvPicPr>
+                            <a:picLocks noChangeAspect="1" noChangeArrowheads="1"/>
+                          </pic:cNvPicPr>
                         </pic:nvPicPr>
                         <pic:blipFill>
-                          <a:blip r:embed="rId15"/>
+                          <a:blip r:embed="rId23" cstate="print">
+                            <a:extLst>
+                              <a:ext uri="{28A0092B-C50C-407E-A947-70E740481C1C}">
+                                <a14:useLocalDpi xmlns:a14="http://schemas.microsoft.com/office/drawing/2010/main" val="0"/>
+                              </a:ext>
+                            </a:extLst>
+                          </a:blip>
+                          <a:srcRect/>
                           <a:stretch>
                             <a:fillRect/>
                           </a:stretch>
                         </pic:blipFill>
-                        <pic:spPr>
+                        <pic:spPr bwMode="auto">
                           <a:xfrm>
                             <a:off x="0" y="0"/>
-                            <a:ext cx="222326" cy="178682"/>
+                            <a:ext cx="163195" cy="166370"/>
                           </a:xfrm>
                           <a:prstGeom prst="rect">
                             <a:avLst/>
                           </a:prstGeom>
+                          <a:noFill/>
+                          <a:ln>
+                            <a:noFill/>
+                          </a:ln>
                         </pic:spPr>
                       </pic:pic>
                     </a:graphicData>
                   </a:graphic>
-                </wp:inline>
+                  <wp14:sizeRelH relativeFrom="margin">
+                    <wp14:pctWidth>0</wp14:pctWidth>
+                  </wp14:sizeRelH>
+                  <wp14:sizeRelV relativeFrom="margin">
+                    <wp14:pctHeight>0</wp14:pctHeight>
+                  </wp14:sizeRelV>
+                </wp:anchor>
               </w:drawing>
+            </w:r>
+            <w:r>
+              <w:rPr>
+                <w:b/>
+                <w:bCs/>
+                <w:sz w:val="24"/>
+                <w:szCs w:val="24"/>
+              </w:rPr>
+              <w:t>Cisco</w:t>
             </w:r>
             <w:r>
               <w:rPr>
@@ -6476,19 +6963,11 @@
             </w:r>
             <w:r>
               <w:rPr>
-                <w:b/>
                 <w:bCs/>
                 <w:sz w:val="24"/>
                 <w:szCs w:val="24"/>
               </w:rPr>
-              <w:t>PHP</w:t>
-            </w:r>
-            <w:r>
-              <w:rPr>
-                <w:sz w:val="24"/>
-                <w:szCs w:val="24"/>
-              </w:rPr>
-              <w:t xml:space="preserve"> </w:t>
+              <w:t>–</w:t>
             </w:r>
             <w:r>
               <w:rPr>
@@ -6496,28 +6975,22 @@
                 <w:sz w:val="24"/>
                 <w:szCs w:val="24"/>
               </w:rPr>
-              <w:t xml:space="preserve">– </w:t>
+              <w:t xml:space="preserve"> Networking Basics</w:t>
             </w:r>
-            <w:proofErr w:type="spellStart"/>
-            <w:r>
-              <w:rPr>
-                <w:bCs/>
-                <w:sz w:val="24"/>
-                <w:szCs w:val="24"/>
-              </w:rPr>
-              <w:t>Sololearn</w:t>
-            </w:r>
-            <w:proofErr w:type="spellEnd"/>
           </w:p>
         </w:tc>
       </w:tr>
       <w:tr>
+        <w:trPr>
+          <w:trHeight w:val="331"/>
+        </w:trPr>
         <w:tc>
           <w:tcPr>
-            <w:tcW w:w="6025" w:type="dxa"/>
+            <w:tcW w:w="6427" w:type="dxa"/>
           </w:tcPr>
           <w:p>
             <w:pPr>
+              <w:spacing w:after="0"/>
               <w:ind w:left="0" w:right="281" w:firstLine="0"/>
               <w:rPr>
                 <w:sz w:val="24"/>
@@ -6526,37 +6999,53 @@
             </w:pPr>
             <w:r>
               <w:rPr>
+                <w:bCs/>
                 <w:noProof/>
                 <w:sz w:val="24"/>
                 <w:szCs w:val="24"/>
               </w:rPr>
               <w:drawing>
-                <wp:inline distT="0" distB="0" distL="0" distR="0" wp14:anchorId="07EF7AD9" wp14:editId="09489853">
-                  <wp:extent cx="175260" cy="147782"/>
-                  <wp:effectExtent l="0" t="0" r="0" b="5080"/>
-                  <wp:docPr id="802" name="Picture 802"/>
-                  <wp:cNvGraphicFramePr/>
+                <wp:inline distT="0" distB="0" distL="0" distR="0" wp14:anchorId="623222E8" wp14:editId="3871FD37">
+                  <wp:extent cx="230717" cy="141605"/>
+                  <wp:effectExtent l="0" t="0" r="0" b="0"/>
+                  <wp:docPr id="785" name="Picture 785" descr="C:\Users\DELL\Downloads\Indian_Institute_of_Technology_Bombay_Logo.png"/>
+                  <wp:cNvGraphicFramePr>
+                    <a:graphicFrameLocks xmlns:a="http://schemas.openxmlformats.org/drawingml/2006/main" noChangeAspect="1"/>
+                  </wp:cNvGraphicFramePr>
                   <a:graphic xmlns:a="http://schemas.openxmlformats.org/drawingml/2006/main">
                     <a:graphicData uri="http://schemas.openxmlformats.org/drawingml/2006/picture">
                       <pic:pic xmlns:pic="http://schemas.openxmlformats.org/drawingml/2006/picture">
                         <pic:nvPicPr>
-                          <pic:cNvPr id="91" name="Picture 91"/>
-                          <pic:cNvPicPr/>
+                          <pic:cNvPr id="0" name="Picture 8" descr="C:\Users\DELL\Downloads\Indian_Institute_of_Technology_Bombay_Logo.png"/>
+                          <pic:cNvPicPr>
+                            <a:picLocks noChangeAspect="1" noChangeArrowheads="1"/>
+                          </pic:cNvPicPr>
                         </pic:nvPicPr>
                         <pic:blipFill>
-                          <a:blip r:embed="rId15"/>
+                          <a:blip r:embed="rId24" cstate="print">
+                            <a:extLst>
+                              <a:ext uri="{28A0092B-C50C-407E-A947-70E740481C1C}">
+                                <a14:useLocalDpi xmlns:a14="http://schemas.microsoft.com/office/drawing/2010/main" val="0"/>
+                              </a:ext>
+                            </a:extLst>
+                          </a:blip>
+                          <a:srcRect/>
                           <a:stretch>
                             <a:fillRect/>
                           </a:stretch>
                         </pic:blipFill>
-                        <pic:spPr>
+                        <pic:spPr bwMode="auto">
                           <a:xfrm>
                             <a:off x="0" y="0"/>
-                            <a:ext cx="222032" cy="187221"/>
+                            <a:ext cx="266320" cy="163457"/>
                           </a:xfrm>
                           <a:prstGeom prst="rect">
                             <a:avLst/>
                           </a:prstGeom>
+                          <a:noFill/>
+                          <a:ln>
+                            <a:noFill/>
+                          </a:ln>
                         </pic:spPr>
                       </pic:pic>
                     </a:graphicData>
@@ -6573,10 +7062,12 @@
             </w:r>
             <w:r>
               <w:rPr>
+                <w:b/>
+                <w:bCs/>
                 <w:sz w:val="24"/>
                 <w:szCs w:val="24"/>
               </w:rPr>
-              <w:t xml:space="preserve"> </w:t>
+              <w:t>IIT Bomba</w:t>
             </w:r>
             <w:r>
               <w:rPr>
@@ -6585,7 +7076,7 @@
                 <w:sz w:val="24"/>
                 <w:szCs w:val="24"/>
               </w:rPr>
-              <w:t>C#</w:t>
+              <w:t>y</w:t>
             </w:r>
             <w:r>
               <w:rPr>
@@ -6600,28 +7091,39 @@
                 <w:sz w:val="24"/>
                 <w:szCs w:val="24"/>
               </w:rPr>
-              <w:t xml:space="preserve">– </w:t>
+              <w:t>– Web Development</w:t>
             </w:r>
-            <w:proofErr w:type="spellStart"/>
             <w:r>
               <w:rPr>
                 <w:bCs/>
                 <w:sz w:val="24"/>
                 <w:szCs w:val="24"/>
               </w:rPr>
-              <w:t>Sololearn</w:t>
+              <w:t xml:space="preserve"> </w:t>
             </w:r>
-            <w:proofErr w:type="spellEnd"/>
+            <w:r>
+              <w:rPr>
+                <w:bCs/>
+                <w:sz w:val="24"/>
+                <w:szCs w:val="24"/>
+              </w:rPr>
+              <w:t>(workshop)</w:t>
+            </w:r>
           </w:p>
         </w:tc>
         <w:tc>
           <w:tcPr>
-            <w:tcW w:w="4765" w:type="dxa"/>
+            <w:tcW w:w="5083" w:type="dxa"/>
           </w:tcPr>
           <w:p>
             <w:pPr>
-              <w:ind w:left="0" w:right="281" w:firstLine="0"/>
+              <w:pStyle w:val="Heading1"/>
+              <w:spacing w:after="0"/>
+              <w:ind w:left="-5"/>
+              <w:outlineLvl w:val="0"/>
               <w:rPr>
+                <w:b w:val="0"/>
+                <w:bCs/>
                 <w:sz w:val="24"/>
                 <w:szCs w:val="24"/>
               </w:rPr>
@@ -6633,38 +7135,189 @@
                 <w:szCs w:val="24"/>
               </w:rPr>
               <w:drawing>
-                <wp:inline distT="0" distB="0" distL="0" distR="0" wp14:anchorId="29C280BC" wp14:editId="25D187B6">
-                  <wp:extent cx="175260" cy="133927"/>
-                  <wp:effectExtent l="0" t="0" r="0" b="0"/>
-                  <wp:docPr id="805" name="Picture 805"/>
-                  <wp:cNvGraphicFramePr/>
+                <wp:inline distT="0" distB="0" distL="0" distR="0" wp14:anchorId="162B7DC7" wp14:editId="1D8507B9">
+                  <wp:extent cx="200891" cy="142875"/>
+                  <wp:effectExtent l="0" t="0" r="8890" b="0"/>
+                  <wp:docPr id="786" name="Picture 786" descr="C:\Users\DELL\AppData\Local\Microsoft\Windows\INetCache\Content.MSO\941C13C7.tmp"/>
+                  <wp:cNvGraphicFramePr>
+                    <a:graphicFrameLocks xmlns:a="http://schemas.openxmlformats.org/drawingml/2006/main" noChangeAspect="1"/>
+                  </wp:cNvGraphicFramePr>
                   <a:graphic xmlns:a="http://schemas.openxmlformats.org/drawingml/2006/main">
                     <a:graphicData uri="http://schemas.openxmlformats.org/drawingml/2006/picture">
                       <pic:pic xmlns:pic="http://schemas.openxmlformats.org/drawingml/2006/picture">
                         <pic:nvPicPr>
-                          <pic:cNvPr id="91" name="Picture 91"/>
-                          <pic:cNvPicPr/>
+                          <pic:cNvPr id="0" name="Picture 64" descr="C:\Users\DELL\AppData\Local\Microsoft\Windows\INetCache\Content.MSO\941C13C7.tmp"/>
+                          <pic:cNvPicPr>
+                            <a:picLocks noChangeAspect="1" noChangeArrowheads="1"/>
+                          </pic:cNvPicPr>
                         </pic:nvPicPr>
                         <pic:blipFill>
-                          <a:blip r:embed="rId15"/>
+                          <a:blip r:embed="rId12" cstate="print">
+                            <a:extLst>
+                              <a:ext uri="{28A0092B-C50C-407E-A947-70E740481C1C}">
+                                <a14:useLocalDpi xmlns:a14="http://schemas.microsoft.com/office/drawing/2010/main" val="0"/>
+                              </a:ext>
+                            </a:extLst>
+                          </a:blip>
+                          <a:srcRect/>
                           <a:stretch>
                             <a:fillRect/>
                           </a:stretch>
                         </pic:blipFill>
-                        <pic:spPr>
+                        <pic:spPr bwMode="auto">
                           <a:xfrm>
                             <a:off x="0" y="0"/>
-                            <a:ext cx="222644" cy="170136"/>
+                            <a:ext cx="203421" cy="144674"/>
                           </a:xfrm>
                           <a:prstGeom prst="rect">
                             <a:avLst/>
                           </a:prstGeom>
+                          <a:noFill/>
+                          <a:ln>
+                            <a:noFill/>
+                          </a:ln>
                         </pic:spPr>
                       </pic:pic>
                     </a:graphicData>
                   </a:graphic>
                 </wp:inline>
               </w:drawing>
+            </w:r>
+            <w:r>
+              <w:rPr>
+                <w:sz w:val="24"/>
+                <w:szCs w:val="24"/>
+              </w:rPr>
+              <w:t xml:space="preserve"> JAVA</w:t>
+            </w:r>
+            <w:r>
+              <w:rPr>
+                <w:b w:val="0"/>
+                <w:bCs/>
+                <w:sz w:val="24"/>
+                <w:szCs w:val="24"/>
+              </w:rPr>
+              <w:t xml:space="preserve"> –</w:t>
+            </w:r>
+            <w:r>
+              <w:rPr>
+                <w:sz w:val="24"/>
+                <w:szCs w:val="24"/>
+              </w:rPr>
+              <w:t xml:space="preserve"> </w:t>
+            </w:r>
+            <w:r>
+              <w:rPr>
+                <w:b w:val="0"/>
+                <w:bCs/>
+                <w:sz w:val="24"/>
+                <w:szCs w:val="24"/>
+              </w:rPr>
+              <w:t>IIT Kharagpur (NPTEL)</w:t>
+            </w:r>
+          </w:p>
+        </w:tc>
+      </w:tr>
+      <w:tr>
+        <w:trPr>
+          <w:trHeight w:val="331"/>
+        </w:trPr>
+        <w:tc>
+          <w:tcPr>
+            <w:tcW w:w="6427" w:type="dxa"/>
+          </w:tcPr>
+          <w:p>
+            <w:pPr>
+              <w:spacing w:after="0"/>
+              <w:ind w:left="0" w:right="281" w:firstLine="0"/>
+              <w:rPr>
+                <w:sz w:val="24"/>
+                <w:szCs w:val="24"/>
+              </w:rPr>
+            </w:pPr>
+            <w:r>
+              <w:rPr>
+                <w:noProof/>
+              </w:rPr>
+              <w:drawing>
+                <wp:inline distT="0" distB="0" distL="0" distR="0" wp14:anchorId="080C0625" wp14:editId="505460C7">
+                  <wp:extent cx="186055" cy="147918"/>
+                  <wp:effectExtent l="0" t="0" r="4445" b="5080"/>
+                  <wp:docPr id="6" name="Picture 6" descr="Great Learning - Desktop App for Mac, Windows (PC), Linux - WebCatalog"/>
+                  <wp:cNvGraphicFramePr>
+                    <a:graphicFrameLocks xmlns:a="http://schemas.openxmlformats.org/drawingml/2006/main" noChangeAspect="1"/>
+                  </wp:cNvGraphicFramePr>
+                  <a:graphic xmlns:a="http://schemas.openxmlformats.org/drawingml/2006/main">
+                    <a:graphicData uri="http://schemas.openxmlformats.org/drawingml/2006/picture">
+                      <pic:pic xmlns:pic="http://schemas.openxmlformats.org/drawingml/2006/picture">
+                        <pic:nvPicPr>
+                          <pic:cNvPr id="0" name="Picture 6" descr="Great Learning - Desktop App for Mac, Windows (PC), Linux - WebCatalog"/>
+                          <pic:cNvPicPr>
+                            <a:picLocks noChangeAspect="1" noChangeArrowheads="1"/>
+                          </pic:cNvPicPr>
+                        </pic:nvPicPr>
+                        <pic:blipFill>
+                          <a:blip r:embed="rId25" cstate="print">
+                            <a:extLst>
+                              <a:ext uri="{28A0092B-C50C-407E-A947-70E740481C1C}">
+                                <a14:useLocalDpi xmlns:a14="http://schemas.microsoft.com/office/drawing/2010/main" val="0"/>
+                              </a:ext>
+                            </a:extLst>
+                          </a:blip>
+                          <a:srcRect/>
+                          <a:stretch>
+                            <a:fillRect/>
+                          </a:stretch>
+                        </pic:blipFill>
+                        <pic:spPr bwMode="auto">
+                          <a:xfrm>
+                            <a:off x="0" y="0"/>
+                            <a:ext cx="195076" cy="155090"/>
+                          </a:xfrm>
+                          <a:prstGeom prst="rect">
+                            <a:avLst/>
+                          </a:prstGeom>
+                          <a:noFill/>
+                          <a:ln>
+                            <a:noFill/>
+                          </a:ln>
+                        </pic:spPr>
+                      </pic:pic>
+                    </a:graphicData>
+                  </a:graphic>
+                </wp:inline>
+              </w:drawing>
+            </w:r>
+            <w:r>
+              <w:rPr>
+                <w:sz w:val="24"/>
+                <w:szCs w:val="24"/>
+              </w:rPr>
+              <w:t xml:space="preserve">  </w:t>
+            </w:r>
+            <w:r>
+              <w:rPr>
+                <w:b/>
+                <w:sz w:val="24"/>
+                <w:szCs w:val="24"/>
+              </w:rPr>
+              <w:t>Great</w:t>
+            </w:r>
+            <w:r>
+              <w:rPr>
+                <w:sz w:val="24"/>
+                <w:szCs w:val="24"/>
+              </w:rPr>
+              <w:t xml:space="preserve"> </w:t>
+            </w:r>
+            <w:r>
+              <w:rPr>
+                <w:b/>
+                <w:bCs/>
+                <w:sz w:val="24"/>
+                <w:szCs w:val="24"/>
+              </w:rPr>
+              <w:t>Learning</w:t>
             </w:r>
             <w:r>
               <w:rPr>
@@ -6675,6 +7328,43 @@
               </w:rPr>
               <w:t xml:space="preserve"> </w:t>
             </w:r>
+            <w:r>
+              <w:rPr>
+                <w:bCs/>
+                <w:sz w:val="24"/>
+                <w:szCs w:val="24"/>
+              </w:rPr>
+              <w:t>–</w:t>
+            </w:r>
+            <w:r>
+              <w:rPr>
+                <w:bCs/>
+                <w:sz w:val="24"/>
+                <w:szCs w:val="24"/>
+              </w:rPr>
+              <w:t xml:space="preserve"> Machine Learning in Python</w:t>
+            </w:r>
+          </w:p>
+        </w:tc>
+        <w:tc>
+          <w:tcPr>
+            <w:tcW w:w="5083" w:type="dxa"/>
+          </w:tcPr>
+          <w:p>
+            <w:pPr>
+              <w:pStyle w:val="ListParagraph"/>
+              <w:numPr>
+                <w:ilvl w:val="0"/>
+                <w:numId w:val="13"/>
+              </w:numPr>
+              <w:spacing w:after="0"/>
+              <w:ind w:right="281"/>
+              <w:rPr>
+                <w:bCs/>
+                <w:sz w:val="24"/>
+                <w:szCs w:val="24"/>
+              </w:rPr>
+            </w:pPr>
             <w:r>
               <w:rPr>
                 <w:b/>
@@ -6706,93 +7396,7 @@
                 <w:sz w:val="24"/>
                 <w:szCs w:val="24"/>
               </w:rPr>
-              <w:t>Sololearn</w:t>
-            </w:r>
-            <w:proofErr w:type="spellEnd"/>
-          </w:p>
-        </w:tc>
-      </w:tr>
-      <w:tr>
-        <w:tc>
-          <w:tcPr>
-            <w:tcW w:w="6025" w:type="dxa"/>
-          </w:tcPr>
-          <w:p>
-            <w:pPr>
-              <w:ind w:left="0" w:right="281" w:firstLine="0"/>
-              <w:rPr>
-                <w:sz w:val="24"/>
-                <w:szCs w:val="24"/>
-              </w:rPr>
-            </w:pPr>
-            <w:r>
-              <w:rPr>
-                <w:noProof/>
-                <w:sz w:val="24"/>
-                <w:szCs w:val="24"/>
-              </w:rPr>
-              <w:drawing>
-                <wp:inline distT="0" distB="0" distL="0" distR="0" wp14:anchorId="41085230" wp14:editId="7745D174">
-                  <wp:extent cx="175260" cy="150091"/>
-                  <wp:effectExtent l="0" t="0" r="0" b="2540"/>
-                  <wp:docPr id="803" name="Picture 803"/>
-                  <wp:cNvGraphicFramePr/>
-                  <a:graphic xmlns:a="http://schemas.openxmlformats.org/drawingml/2006/main">
-                    <a:graphicData uri="http://schemas.openxmlformats.org/drawingml/2006/picture">
-                      <pic:pic xmlns:pic="http://schemas.openxmlformats.org/drawingml/2006/picture">
-                        <pic:nvPicPr>
-                          <pic:cNvPr id="91" name="Picture 91"/>
-                          <pic:cNvPicPr/>
-                        </pic:nvPicPr>
-                        <pic:blipFill>
-                          <a:blip r:embed="rId15"/>
-                          <a:stretch>
-                            <a:fillRect/>
-                          </a:stretch>
-                        </pic:blipFill>
-                        <pic:spPr>
-                          <a:xfrm>
-                            <a:off x="0" y="0"/>
-                            <a:ext cx="220268" cy="188635"/>
-                          </a:xfrm>
-                          <a:prstGeom prst="rect">
-                            <a:avLst/>
-                          </a:prstGeom>
-                        </pic:spPr>
-                      </pic:pic>
-                    </a:graphicData>
-                  </a:graphic>
-                </wp:inline>
-              </w:drawing>
-            </w:r>
-            <w:r>
-              <w:rPr>
-                <w:sz w:val="24"/>
-                <w:szCs w:val="24"/>
-              </w:rPr>
-              <w:t xml:space="preserve"> </w:t>
-            </w:r>
-            <w:r>
-              <w:rPr>
-                <w:sz w:val="24"/>
-                <w:szCs w:val="24"/>
-              </w:rPr>
-              <w:t xml:space="preserve"> </w:t>
-            </w:r>
-            <w:r>
-              <w:rPr>
-                <w:b/>
-                <w:sz w:val="24"/>
-                <w:szCs w:val="24"/>
-              </w:rPr>
-              <w:t>SQL</w:t>
-            </w:r>
-            <w:r>
-              <w:rPr>
-                <w:sz w:val="24"/>
-                <w:szCs w:val="24"/>
-              </w:rPr>
-              <w:t xml:space="preserve"> </w:t>
+              <w:t>Sololear</w:t>
             </w:r>
             <w:r>
               <w:rPr>
@@ -6800,111 +7404,7 @@
                 <w:sz w:val="24"/>
                 <w:szCs w:val="24"/>
               </w:rPr>
-              <w:t xml:space="preserve">– </w:t>
-            </w:r>
-            <w:proofErr w:type="spellStart"/>
-            <w:r>
-              <w:rPr>
-                <w:bCs/>
-                <w:sz w:val="24"/>
-                <w:szCs w:val="24"/>
-              </w:rPr>
-              <w:t>Sololearn</w:t>
-            </w:r>
-            <w:proofErr w:type="spellEnd"/>
-          </w:p>
-        </w:tc>
-        <w:tc>
-          <w:tcPr>
-            <w:tcW w:w="4765" w:type="dxa"/>
-          </w:tcPr>
-          <w:p>
-            <w:pPr>
-              <w:ind w:left="0" w:right="281" w:firstLine="0"/>
-              <w:rPr>
-                <w:sz w:val="24"/>
-                <w:szCs w:val="24"/>
-              </w:rPr>
-            </w:pPr>
-            <w:r>
-              <w:rPr>
-                <w:noProof/>
-                <w:sz w:val="24"/>
-                <w:szCs w:val="24"/>
-              </w:rPr>
-              <w:drawing>
-                <wp:inline distT="0" distB="0" distL="0" distR="0" wp14:anchorId="4C813D0F" wp14:editId="15105446">
-                  <wp:extent cx="175260" cy="150091"/>
-                  <wp:effectExtent l="0" t="0" r="0" b="2540"/>
-                  <wp:docPr id="804" name="Picture 804"/>
-                  <wp:cNvGraphicFramePr/>
-                  <a:graphic xmlns:a="http://schemas.openxmlformats.org/drawingml/2006/main">
-                    <a:graphicData uri="http://schemas.openxmlformats.org/drawingml/2006/picture">
-                      <pic:pic xmlns:pic="http://schemas.openxmlformats.org/drawingml/2006/picture">
-                        <pic:nvPicPr>
-                          <pic:cNvPr id="91" name="Picture 91"/>
-                          <pic:cNvPicPr/>
-                        </pic:nvPicPr>
-                        <pic:blipFill>
-                          <a:blip r:embed="rId15"/>
-                          <a:stretch>
-                            <a:fillRect/>
-                          </a:stretch>
-                        </pic:blipFill>
-                        <pic:spPr>
-                          <a:xfrm>
-                            <a:off x="0" y="0"/>
-                            <a:ext cx="220626" cy="188942"/>
-                          </a:xfrm>
-                          <a:prstGeom prst="rect">
-                            <a:avLst/>
-                          </a:prstGeom>
-                        </pic:spPr>
-                      </pic:pic>
-                    </a:graphicData>
-                  </a:graphic>
-                </wp:inline>
-              </w:drawing>
-            </w:r>
-            <w:r>
-              <w:rPr>
-                <w:sz w:val="24"/>
-                <w:szCs w:val="24"/>
-              </w:rPr>
-              <w:t xml:space="preserve"> </w:t>
-            </w:r>
-            <w:r>
-              <w:rPr>
-                <w:b/>
-                <w:bCs/>
-                <w:sz w:val="24"/>
-                <w:szCs w:val="24"/>
-              </w:rPr>
-              <w:t>HTML</w:t>
-            </w:r>
-            <w:r>
-              <w:rPr>
-                <w:sz w:val="24"/>
-                <w:szCs w:val="24"/>
-              </w:rPr>
-              <w:t xml:space="preserve"> </w:t>
-            </w:r>
-            <w:r>
-              <w:rPr>
-                <w:bCs/>
-                <w:sz w:val="24"/>
-                <w:szCs w:val="24"/>
-              </w:rPr>
-              <w:t xml:space="preserve">– </w:t>
-            </w:r>
-            <w:proofErr w:type="spellStart"/>
-            <w:r>
-              <w:rPr>
-                <w:bCs/>
-                <w:sz w:val="24"/>
-                <w:szCs w:val="24"/>
-              </w:rPr>
-              <w:t>Sololearn</w:t>
+              <w:t>n</w:t>
             </w:r>
             <w:proofErr w:type="spellEnd"/>
           </w:p>
@@ -6913,12 +7413,97 @@
     </w:tbl>
     <w:p>
       <w:pPr>
-        <w:ind w:left="0" w:right="281" w:firstLine="0"/>
-        <w:rPr>
-          <w:sz w:val="24"/>
-          <w:szCs w:val="24"/>
-        </w:rPr>
-      </w:pPr>
+        <w:spacing w:after="0" w:line="293" w:lineRule="auto"/>
+        <w:ind w:left="0" w:right="288" w:firstLine="0"/>
+        <w:rPr>
+          <w:bCs/>
+          <w:i/>
+          <w:iCs/>
+          <w:noProof/>
+          <w:szCs w:val="28"/>
+        </w:rPr>
+      </w:pPr>
+      <w:r>
+        <w:rPr>
+          <w:b/>
+          <w:bCs/>
+          <w:noProof/>
+          <w:sz w:val="28"/>
+          <w:szCs w:val="28"/>
+        </w:rPr>
+        <w:drawing>
+          <wp:anchor distT="0" distB="0" distL="114300" distR="114300" simplePos="0" relativeHeight="251694080" behindDoc="1" locked="0" layoutInCell="1" allowOverlap="1" wp14:anchorId="688BDBDC" wp14:editId="587E6DF2">
+            <wp:simplePos x="0" y="0"/>
+            <wp:positionH relativeFrom="column">
+              <wp:posOffset>5665470</wp:posOffset>
+            </wp:positionH>
+            <wp:positionV relativeFrom="paragraph">
+              <wp:posOffset>10160</wp:posOffset>
+            </wp:positionV>
+            <wp:extent cx="215900" cy="215900"/>
+            <wp:effectExtent l="0" t="0" r="0" b="0"/>
+            <wp:wrapTight wrapText="bothSides">
+              <wp:wrapPolygon edited="0">
+                <wp:start x="0" y="0"/>
+                <wp:lineTo x="0" y="19059"/>
+                <wp:lineTo x="13341" y="19059"/>
+                <wp:lineTo x="19059" y="15247"/>
+                <wp:lineTo x="19059" y="3812"/>
+                <wp:lineTo x="13341" y="0"/>
+                <wp:lineTo x="0" y="0"/>
+              </wp:wrapPolygon>
+            </wp:wrapTight>
+            <wp:docPr id="797" name="Picture 797" descr="C:\Users\DELL\Downloads\4691514_unity_unity 3d_logo_icon.png"/>
+            <wp:cNvGraphicFramePr>
+              <a:graphicFrameLocks xmlns:a="http://schemas.openxmlformats.org/drawingml/2006/main" noChangeAspect="1"/>
+            </wp:cNvGraphicFramePr>
+            <a:graphic xmlns:a="http://schemas.openxmlformats.org/drawingml/2006/main">
+              <a:graphicData uri="http://schemas.openxmlformats.org/drawingml/2006/picture">
+                <pic:pic xmlns:pic="http://schemas.openxmlformats.org/drawingml/2006/picture">
+                  <pic:nvPicPr>
+                    <pic:cNvPr id="0" name="Picture 141" descr="C:\Users\DELL\Downloads\4691514_unity_unity 3d_logo_icon.png"/>
+                    <pic:cNvPicPr>
+                      <a:picLocks noChangeAspect="1" noChangeArrowheads="1"/>
+                    </pic:cNvPicPr>
+                  </pic:nvPicPr>
+                  <pic:blipFill>
+                    <a:blip r:embed="rId19" cstate="print">
+                      <a:extLst>
+                        <a:ext uri="{28A0092B-C50C-407E-A947-70E740481C1C}">
+                          <a14:useLocalDpi xmlns:a14="http://schemas.microsoft.com/office/drawing/2010/main" val="0"/>
+                        </a:ext>
+                      </a:extLst>
+                    </a:blip>
+                    <a:srcRect/>
+                    <a:stretch>
+                      <a:fillRect/>
+                    </a:stretch>
+                  </pic:blipFill>
+                  <pic:spPr bwMode="auto">
+                    <a:xfrm flipH="1" flipV="1">
+                      <a:off x="0" y="0"/>
+                      <a:ext cx="215900" cy="215900"/>
+                    </a:xfrm>
+                    <a:prstGeom prst="rect">
+                      <a:avLst/>
+                    </a:prstGeom>
+                    <a:noFill/>
+                    <a:ln>
+                      <a:noFill/>
+                    </a:ln>
+                  </pic:spPr>
+                </pic:pic>
+              </a:graphicData>
+            </a:graphic>
+            <wp14:sizeRelH relativeFrom="margin">
+              <wp14:pctWidth>0</wp14:pctWidth>
+            </wp14:sizeRelH>
+            <wp14:sizeRelV relativeFrom="margin">
+              <wp14:pctHeight>0</wp14:pctHeight>
+            </wp14:sizeRelV>
+          </wp:anchor>
+        </w:drawing>
+      </w:r>
       <w:r>
         <w:rPr>
           <w:b/>
@@ -6931,10 +7516,10 @@
           <wp:anchor distT="0" distB="0" distL="114300" distR="114300" simplePos="0" relativeHeight="251687936" behindDoc="1" locked="0" layoutInCell="1" allowOverlap="1" wp14:anchorId="44DC121F" wp14:editId="49AFF65E">
             <wp:simplePos x="0" y="0"/>
             <wp:positionH relativeFrom="column">
-              <wp:posOffset>5015230</wp:posOffset>
+              <wp:posOffset>4146550</wp:posOffset>
             </wp:positionH>
             <wp:positionV relativeFrom="paragraph">
-              <wp:posOffset>189230</wp:posOffset>
+              <wp:posOffset>6350</wp:posOffset>
             </wp:positionV>
             <wp:extent cx="260985" cy="241935"/>
             <wp:effectExtent l="0" t="0" r="5715" b="5715"/>
@@ -7019,24 +7604,23 @@
           <wp:anchor distT="0" distB="0" distL="114300" distR="114300" simplePos="0" relativeHeight="251686912" behindDoc="1" locked="0" layoutInCell="1" allowOverlap="1" wp14:anchorId="7E8B5C72" wp14:editId="43667B9F">
             <wp:simplePos x="0" y="0"/>
             <wp:positionH relativeFrom="margin">
-              <wp:posOffset>3461385</wp:posOffset>
+              <wp:posOffset>2842260</wp:posOffset>
             </wp:positionH>
             <wp:positionV relativeFrom="paragraph">
-              <wp:posOffset>203200</wp:posOffset>
+              <wp:posOffset>10160</wp:posOffset>
             </wp:positionV>
-            <wp:extent cx="260350" cy="261620"/>
-            <wp:effectExtent l="0" t="0" r="6350" b="5080"/>
+            <wp:extent cx="254000" cy="209550"/>
+            <wp:effectExtent l="0" t="0" r="0" b="0"/>
             <wp:wrapTight wrapText="bothSides">
               <wp:wrapPolygon edited="0">
-                <wp:start x="6322" y="0"/>
-                <wp:lineTo x="0" y="6291"/>
-                <wp:lineTo x="0" y="17301"/>
-                <wp:lineTo x="7902" y="20447"/>
-                <wp:lineTo x="18966" y="20447"/>
-                <wp:lineTo x="20546" y="17301"/>
-                <wp:lineTo x="20546" y="6291"/>
-                <wp:lineTo x="15805" y="0"/>
-                <wp:lineTo x="6322" y="0"/>
+                <wp:start x="6480" y="0"/>
+                <wp:lineTo x="0" y="5891"/>
+                <wp:lineTo x="0" y="17673"/>
+                <wp:lineTo x="6480" y="19636"/>
+                <wp:lineTo x="19440" y="19636"/>
+                <wp:lineTo x="19440" y="5891"/>
+                <wp:lineTo x="12960" y="0"/>
+                <wp:lineTo x="6480" y="0"/>
               </wp:wrapPolygon>
             </wp:wrapTight>
             <wp:docPr id="796" name="Picture 796" descr="C:\Users\DELL\Downloads\blender-icon.png"/>
@@ -7068,7 +7652,7 @@
                   <pic:spPr bwMode="auto">
                     <a:xfrm>
                       <a:off x="0" y="0"/>
-                      <a:ext cx="260350" cy="261620"/>
+                      <a:ext cx="254000" cy="209550"/>
                     </a:xfrm>
                     <a:prstGeom prst="rect">
                       <a:avLst/>
@@ -7092,119 +7676,31 @@
       </w:r>
       <w:r>
         <w:rPr>
+          <w:b/>
           <w:bCs/>
           <w:noProof/>
           <w:sz w:val="28"/>
-          <w:szCs w:val="28"/>
-        </w:rPr>
-        <w:drawing>
-          <wp:anchor distT="0" distB="0" distL="114300" distR="114300" simplePos="0" relativeHeight="251694080" behindDoc="1" locked="0" layoutInCell="1" allowOverlap="1" wp14:anchorId="688BDBDC" wp14:editId="587E6DF2">
-            <wp:simplePos x="0" y="0"/>
-            <wp:positionH relativeFrom="column">
-              <wp:posOffset>6374130</wp:posOffset>
-            </wp:positionH>
-            <wp:positionV relativeFrom="paragraph">
-              <wp:posOffset>200660</wp:posOffset>
-            </wp:positionV>
-            <wp:extent cx="215900" cy="215900"/>
-            <wp:effectExtent l="0" t="0" r="5080" b="5080"/>
-            <wp:wrapTight wrapText="bothSides">
-              <wp:wrapPolygon edited="0">
-                <wp:start x="0" y="0"/>
-                <wp:lineTo x="0" y="19059"/>
-                <wp:lineTo x="13341" y="19059"/>
-                <wp:lineTo x="19059" y="15247"/>
-                <wp:lineTo x="19059" y="3812"/>
-                <wp:lineTo x="13341" y="0"/>
-                <wp:lineTo x="0" y="0"/>
-              </wp:wrapPolygon>
-            </wp:wrapTight>
-            <wp:docPr id="797" name="Picture 797" descr="C:\Users\DELL\Downloads\4691514_unity_unity 3d_logo_icon.png"/>
-            <wp:cNvGraphicFramePr>
-              <a:graphicFrameLocks xmlns:a="http://schemas.openxmlformats.org/drawingml/2006/main" noChangeAspect="1"/>
-            </wp:cNvGraphicFramePr>
-            <a:graphic xmlns:a="http://schemas.openxmlformats.org/drawingml/2006/main">
-              <a:graphicData uri="http://schemas.openxmlformats.org/drawingml/2006/picture">
-                <pic:pic xmlns:pic="http://schemas.openxmlformats.org/drawingml/2006/picture">
-                  <pic:nvPicPr>
-                    <pic:cNvPr id="0" name="Picture 141" descr="C:\Users\DELL\Downloads\4691514_unity_unity 3d_logo_icon.png"/>
-                    <pic:cNvPicPr>
-                      <a:picLocks noChangeAspect="1" noChangeArrowheads="1"/>
-                    </pic:cNvPicPr>
-                  </pic:nvPicPr>
-                  <pic:blipFill>
-                    <a:blip r:embed="rId19" cstate="print">
-                      <a:extLst>
-                        <a:ext uri="{28A0092B-C50C-407E-A947-70E740481C1C}">
-                          <a14:useLocalDpi xmlns:a14="http://schemas.microsoft.com/office/drawing/2010/main" val="0"/>
-                        </a:ext>
-                      </a:extLst>
-                    </a:blip>
-                    <a:srcRect/>
-                    <a:stretch>
-                      <a:fillRect/>
-                    </a:stretch>
-                  </pic:blipFill>
-                  <pic:spPr bwMode="auto">
-                    <a:xfrm flipH="1" flipV="1">
-                      <a:off x="0" y="0"/>
-                      <a:ext cx="215900" cy="215900"/>
-                    </a:xfrm>
-                    <a:prstGeom prst="rect">
-                      <a:avLst/>
-                    </a:prstGeom>
-                    <a:noFill/>
-                    <a:ln>
-                      <a:noFill/>
-                    </a:ln>
-                  </pic:spPr>
-                </pic:pic>
-              </a:graphicData>
-            </a:graphic>
-            <wp14:sizeRelH relativeFrom="margin">
-              <wp14:pctWidth>0</wp14:pctWidth>
-            </wp14:sizeRelH>
-            <wp14:sizeRelV relativeFrom="margin">
-              <wp14:pctHeight>0</wp14:pctHeight>
-            </wp14:sizeRelV>
-          </wp:anchor>
-        </w:drawing>
-      </w:r>
-    </w:p>
-    <w:p>
-      <w:pPr>
-        <w:pStyle w:val="Heading1"/>
-        <w:spacing w:after="0"/>
-        <w:rPr>
-          <w:b w:val="0"/>
-          <w:bCs/>
-          <w:szCs w:val="28"/>
-        </w:rPr>
-      </w:pPr>
-      <w:r>
-        <w:rPr>
-          <w:noProof/>
           <w:szCs w:val="28"/>
         </w:rPr>
         <w:drawing>
           <wp:anchor distT="0" distB="0" distL="114300" distR="114300" simplePos="0" relativeHeight="251688960" behindDoc="1" locked="0" layoutInCell="1" allowOverlap="1" wp14:anchorId="5DD88FE6" wp14:editId="58155148">
             <wp:simplePos x="0" y="0"/>
             <wp:positionH relativeFrom="margin">
-              <wp:posOffset>2226310</wp:posOffset>
+              <wp:posOffset>1170940</wp:posOffset>
             </wp:positionH>
             <wp:positionV relativeFrom="paragraph">
-              <wp:posOffset>8467</wp:posOffset>
+              <wp:posOffset>11430</wp:posOffset>
             </wp:positionV>
-            <wp:extent cx="241300" cy="241300"/>
-            <wp:effectExtent l="0" t="0" r="6350" b="6350"/>
+            <wp:extent cx="209550" cy="241300"/>
+            <wp:effectExtent l="0" t="0" r="0" b="6350"/>
             <wp:wrapTight wrapText="bothSides">
               <wp:wrapPolygon edited="0">
                 <wp:start x="0" y="0"/>
                 <wp:lineTo x="0" y="17053"/>
-                <wp:lineTo x="1705" y="20463"/>
-                <wp:lineTo x="18758" y="20463"/>
-                <wp:lineTo x="20463" y="17053"/>
-                <wp:lineTo x="20463" y="0"/>
+                <wp:lineTo x="1964" y="20463"/>
+                <wp:lineTo x="17673" y="20463"/>
+                <wp:lineTo x="19636" y="17053"/>
+                <wp:lineTo x="19636" y="0"/>
                 <wp:lineTo x="0" y="0"/>
               </wp:wrapPolygon>
             </wp:wrapTight>
@@ -7248,7 +7744,7 @@
                   <pic:spPr>
                     <a:xfrm>
                       <a:off x="0" y="0"/>
-                      <a:ext cx="241300" cy="241300"/>
+                      <a:ext cx="209550" cy="241300"/>
                     </a:xfrm>
                     <a:prstGeom prst="rect">
                       <a:avLst/>
@@ -7268,306 +7764,373 @@
       </w:r>
       <w:r>
         <w:rPr>
-          <w:szCs w:val="28"/>
-        </w:rPr>
-        <w:t>Other Skills:</w:t>
-      </w:r>
-      <w:r>
-        <w:rPr>
-          <w:b w:val="0"/>
-          <w:bCs/>
-          <w:szCs w:val="28"/>
+          <w:b/>
+          <w:bCs/>
+          <w:sz w:val="28"/>
+          <w:szCs w:val="28"/>
+        </w:rPr>
+        <w:t>O</w:t>
+      </w:r>
+      <w:r>
+        <w:rPr>
+          <w:b/>
+          <w:bCs/>
+          <w:sz w:val="28"/>
+          <w:szCs w:val="28"/>
+        </w:rPr>
+        <w:t>ther Skills:</w:t>
+      </w:r>
+      <w:r>
+        <w:rPr>
+          <w:szCs w:val="28"/>
+        </w:rPr>
+        <w:t xml:space="preserve"> </w:t>
+      </w:r>
+      <w:r>
+        <w:rPr>
+          <w:b/>
+          <w:i/>
+          <w:iCs/>
+          <w:sz w:val="26"/>
+          <w:szCs w:val="26"/>
         </w:rPr>
         <w:t>3DModelling</w:t>
       </w:r>
+      <w:r>
+        <w:rPr>
+          <w:b/>
+          <w:i/>
+          <w:iCs/>
+          <w:sz w:val="26"/>
+          <w:szCs w:val="26"/>
+        </w:rPr>
+        <w:t>,</w:t>
+      </w:r>
+      <w:r>
+        <w:rPr>
+          <w:b/>
+          <w:i/>
+          <w:iCs/>
+          <w:sz w:val="26"/>
+          <w:szCs w:val="26"/>
+        </w:rPr>
+        <w:t xml:space="preserve"> </w:t>
+      </w:r>
+      <w:r>
+        <w:rPr>
+          <w:b/>
+          <w:i/>
+          <w:iCs/>
+          <w:sz w:val="26"/>
+          <w:szCs w:val="26"/>
+        </w:rPr>
+        <w:t>Blender</w:t>
+      </w:r>
+      <w:r>
+        <w:rPr>
+          <w:b/>
+          <w:i/>
+          <w:iCs/>
+          <w:sz w:val="26"/>
+          <w:szCs w:val="26"/>
+        </w:rPr>
+        <w:t xml:space="preserve">, </w:t>
+      </w:r>
+      <w:r>
+        <w:rPr>
+          <w:b/>
+          <w:i/>
+          <w:iCs/>
+          <w:sz w:val="26"/>
+          <w:szCs w:val="26"/>
+        </w:rPr>
+        <w:t>Animations</w:t>
+      </w:r>
+      <w:r>
+        <w:rPr>
+          <w:b/>
+          <w:i/>
+          <w:iCs/>
+          <w:sz w:val="26"/>
+          <w:szCs w:val="26"/>
+        </w:rPr>
+        <w:t>,</w:t>
+      </w:r>
+      <w:r>
+        <w:rPr>
+          <w:b/>
+          <w:i/>
+          <w:iCs/>
+          <w:sz w:val="26"/>
+          <w:szCs w:val="26"/>
+        </w:rPr>
+        <w:t xml:space="preserve"> </w:t>
+      </w:r>
+      <w:r>
+        <w:rPr>
+          <w:b/>
+          <w:i/>
+          <w:iCs/>
+          <w:sz w:val="26"/>
+          <w:szCs w:val="26"/>
+        </w:rPr>
+        <w:t>Unity3D</w:t>
+      </w:r>
+      <w:r>
+        <w:rPr>
+          <w:b/>
+          <w:i/>
+          <w:iCs/>
+          <w:sz w:val="28"/>
+          <w:szCs w:val="28"/>
+        </w:rPr>
+        <w:t xml:space="preserve"> </w:t>
+      </w:r>
+    </w:p>
+    <w:p>
+      <w:pPr>
+        <w:rPr>
+          <w:i/>
+          <w:iCs/>
+        </w:rPr>
+      </w:pPr>
+    </w:p>
+    <w:p>
+      <w:pPr>
+        <w:spacing w:after="0" w:line="240" w:lineRule="auto"/>
+        <w:ind w:left="0" w:right="0" w:firstLine="0"/>
+        <w:rPr>
+          <w:i/>
+          <w:iCs/>
+        </w:rPr>
+      </w:pPr>
+    </w:p>
+    <w:p>
+      <w:pPr>
+        <w:spacing w:after="0" w:line="240" w:lineRule="auto"/>
+        <w:ind w:left="0" w:right="0" w:firstLine="0"/>
+      </w:pPr>
+    </w:p>
+    <w:p>
+      <w:pPr>
+        <w:spacing w:after="0" w:line="240" w:lineRule="auto"/>
+        <w:ind w:left="0" w:right="0" w:firstLine="0"/>
+        <w:rPr>
+          <w:rFonts w:ascii="Times New Roman" w:eastAsia="Times New Roman" w:hAnsi="Times New Roman" w:cs="Times New Roman"/>
+          <w:color w:val="auto"/>
+        </w:rPr>
+      </w:pPr>
+      <w:r>
+        <w:t>I have a Website serving an online code editor for a programming language.</w:t>
+      </w:r>
+    </w:p>
+    <w:p>
+      <w:r>
+        <w:t xml:space="preserve">I am repeatedly </w:t>
+      </w:r>
       <w:proofErr w:type="gramStart"/>
       <w:r>
-        <w:rPr>
-          <w:b w:val="0"/>
-          <w:bCs/>
-          <w:szCs w:val="28"/>
-        </w:rPr>
-        <w:t>:</w:t>
-      </w:r>
-      <w:r>
-        <w:rPr>
-          <w:b w:val="0"/>
-          <w:bCs/>
-          <w:szCs w:val="28"/>
-        </w:rPr>
-        <w:t xml:space="preserve"> </w:t>
-      </w:r>
-      <w:r>
-        <w:rPr>
-          <w:b w:val="0"/>
-          <w:bCs/>
-          <w:szCs w:val="28"/>
-        </w:rPr>
-        <w:t>,</w:t>
-      </w:r>
-      <w:r>
-        <w:rPr>
-          <w:b w:val="0"/>
-          <w:bCs/>
-          <w:szCs w:val="28"/>
-        </w:rPr>
-        <w:t>Blender</w:t>
+        <w:t>getting  an</w:t>
       </w:r>
       <w:proofErr w:type="gramEnd"/>
       <w:r>
-        <w:rPr>
-          <w:b w:val="0"/>
-          <w:bCs/>
-          <w:szCs w:val="28"/>
-        </w:rPr>
-        <w:t xml:space="preserve"> </w:t>
-      </w:r>
-      <w:r>
-        <w:rPr>
-          <w:b w:val="0"/>
-          <w:bCs/>
-          <w:szCs w:val="28"/>
-        </w:rPr>
-        <w:t>:</w:t>
-      </w:r>
-      <w:r>
-        <w:rPr>
-          <w:b w:val="0"/>
-          <w:bCs/>
-          <w:szCs w:val="28"/>
-        </w:rPr>
-        <w:t xml:space="preserve"> </w:t>
-      </w:r>
-      <w:r>
-        <w:rPr>
-          <w:b w:val="0"/>
-          <w:bCs/>
-          <w:szCs w:val="28"/>
-        </w:rPr>
-        <w:t xml:space="preserve">, </w:t>
-      </w:r>
-      <w:r>
-        <w:rPr>
-          <w:b w:val="0"/>
-          <w:bCs/>
-          <w:szCs w:val="28"/>
-        </w:rPr>
-        <w:t>Animations</w:t>
-      </w:r>
-      <w:r>
-        <w:rPr>
-          <w:b w:val="0"/>
-          <w:bCs/>
-          <w:szCs w:val="28"/>
-        </w:rPr>
-        <w:t xml:space="preserve"> :</w:t>
-      </w:r>
-      <w:r>
-        <w:rPr>
-          <w:b w:val="0"/>
-          <w:bCs/>
-          <w:szCs w:val="28"/>
-        </w:rPr>
-        <w:t xml:space="preserve"> </w:t>
-      </w:r>
-      <w:r>
-        <w:rPr>
-          <w:b w:val="0"/>
-          <w:bCs/>
-          <w:szCs w:val="28"/>
-        </w:rPr>
-        <w:t xml:space="preserve">, </w:t>
-      </w:r>
-      <w:r>
-        <w:rPr>
-          <w:b w:val="0"/>
-          <w:bCs/>
-          <w:szCs w:val="28"/>
-        </w:rPr>
-        <w:t>Unity3D</w:t>
-      </w:r>
-      <w:r>
-        <w:rPr>
-          <w:b w:val="0"/>
-          <w:bCs/>
-          <w:szCs w:val="28"/>
-        </w:rPr>
-        <w:t xml:space="preserve"> </w:t>
-      </w:r>
-      <w:r>
-        <w:rPr>
-          <w:b w:val="0"/>
-          <w:bCs/>
-          <w:szCs w:val="28"/>
-        </w:rPr>
-        <w:t>:</w:t>
-      </w:r>
-      <w:r>
-        <w:rPr>
-          <w:bCs/>
-          <w:noProof/>
-          <w:szCs w:val="28"/>
-        </w:rPr>
-        <w:t xml:space="preserve"> </w:t>
+        <w:t xml:space="preserve"> error:</w:t>
+      </w:r>
+    </w:p>
+    <w:p>
+      <w:r>
+        <w:t xml:space="preserve">Needs </w:t>
+      </w:r>
+      <w:proofErr w:type="gramStart"/>
+      <w:r>
+        <w:t>Attention:-</w:t>
+      </w:r>
+      <w:proofErr w:type="gramEnd"/>
+      <w:r>
+        <w:t> </w:t>
+      </w:r>
+    </w:p>
+    <w:p>
+      <w:r>
+        <w:t>Google-served ads on screens without publisher-content:</w:t>
       </w:r>
     </w:p>
     <w:p/>
     <w:p>
-      <w:pPr>
-        <w:spacing w:after="0" w:line="240" w:lineRule="auto"/>
-        <w:ind w:left="0" w:right="0" w:firstLine="0"/>
-        <w:rPr>
-          <w:rFonts w:ascii="Times New Roman" w:eastAsia="Times New Roman" w:hAnsi="Times New Roman" w:cs="Times New Roman"/>
-          <w:color w:val="auto"/>
-        </w:rPr>
-      </w:pPr>
-      <w:r>
-        <w:lastRenderedPageBreak/>
-        <w:t>I have a Website serving an online code editor for a programming language.</w:t>
+      <w:r>
+        <w:t>We do not allow Google-served ads on screens:</w:t>
       </w:r>
     </w:p>
     <w:p>
       <w:r>
-        <w:t>I am repeatedly getting  an error:</w:t>
+        <w:t>without content or with low value content</w:t>
       </w:r>
     </w:p>
     <w:p>
       <w:r>
-        <w:t>Needs Attention:- </w:t>
-      </w:r>
-    </w:p>
-    <w:p>
-      <w:r>
-        <w:t>Google-served ads on screens without publisher-content:</w:t>
+        <w:t xml:space="preserve">that are under construction, that are used for alerts, navigation or other </w:t>
+      </w:r>
+      <w:proofErr w:type="spellStart"/>
+      <w:r>
+        <w:t>behavioral</w:t>
+      </w:r>
+      <w:proofErr w:type="spellEnd"/>
+      <w:r>
+        <w:t xml:space="preserve"> purposes.</w:t>
       </w:r>
     </w:p>
     <w:p/>
     <w:p>
       <w:r>
-        <w:t>We do not allow Google-served ads on screens:</w:t>
+        <w:t>I have the code editor working fine and also indexed it on google search console successfully.</w:t>
       </w:r>
     </w:p>
     <w:p>
       <w:r>
-        <w:t>without content or with low value content</w:t>
-      </w:r>
+        <w:t>I</w:t>
+      </w:r>
+      <w:r>
+        <w:rPr>
+          <w:b/>
+          <w:bCs/>
+        </w:rPr>
+        <w:t xml:space="preserve"> don't know why my site is getting recognized as low valued </w:t>
+      </w:r>
+      <w:proofErr w:type="gramStart"/>
+      <w:r>
+        <w:rPr>
+          <w:b/>
+          <w:bCs/>
+        </w:rPr>
+        <w:t>content .</w:t>
+      </w:r>
+      <w:proofErr w:type="gramEnd"/>
     </w:p>
     <w:p>
       <w:r>
-        <w:t xml:space="preserve">that are under construction, that are used for alerts, navigation or other </w:t>
-      </w:r>
-      <w:proofErr w:type="spellStart"/>
-      <w:r>
-        <w:t>behavioral</w:t>
-      </w:r>
-      <w:proofErr w:type="spellEnd"/>
-      <w:r>
-        <w:t xml:space="preserve"> purposes.</w:t>
+        <w:t>The code editor works fine and I have the </w:t>
+      </w:r>
+      <w:r>
+        <w:rPr>
+          <w:u w:val="single"/>
+        </w:rPr>
+        <w:t xml:space="preserve">documentation for the programming language on other </w:t>
+      </w:r>
+      <w:proofErr w:type="gramStart"/>
+      <w:r>
+        <w:rPr>
+          <w:u w:val="single"/>
+        </w:rPr>
+        <w:t>site</w:t>
+      </w:r>
+      <w:r>
+        <w:t> .</w:t>
+      </w:r>
+      <w:proofErr w:type="gramEnd"/>
+    </w:p>
+    <w:p>
+      <w:r>
+        <w:t>(The editor is the one expected to have ads not the documentation).</w:t>
+      </w:r>
+    </w:p>
+    <w:p>
+      <w:r>
+        <w:t>The</w:t>
+      </w:r>
+      <w:r>
+        <w:rPr>
+          <w:b/>
+          <w:bCs/>
+        </w:rPr>
+        <w:t> code editor on my Site independently runs java programs </w:t>
+      </w:r>
+      <w:r>
+        <w:t xml:space="preserve">and also the </w:t>
+      </w:r>
+      <w:proofErr w:type="gramStart"/>
+      <w:r>
+        <w:t>documented  programming</w:t>
+      </w:r>
+      <w:proofErr w:type="gramEnd"/>
+      <w:r>
+        <w:t>  language.</w:t>
+      </w:r>
+    </w:p>
+    <w:p>
+      <w:r>
+        <w:t>(one small issue is that the code editor independently runs java programs but runs the code of documented programming language </w:t>
+      </w:r>
+      <w:r>
+        <w:rPr>
+          <w:b/>
+          <w:bCs/>
+        </w:rPr>
+        <w:t>only </w:t>
+      </w:r>
+      <w:r>
+        <w:t xml:space="preserve">on redirection from the documentation </w:t>
+      </w:r>
+      <w:proofErr w:type="gramStart"/>
+      <w:r>
+        <w:t>page ,</w:t>
+      </w:r>
+      <w:proofErr w:type="gramEnd"/>
+      <w:r>
+        <w:t xml:space="preserve"> which is as expected/intended [as it passes some default code to run] ).</w:t>
       </w:r>
     </w:p>
     <w:p/>
     <w:p>
       <w:r>
-        <w:t>I have the code editor working fine and also indexed it on google search console successfully.</w:t>
+        <w:rPr>
+          <w:i/>
+          <w:iCs/>
+        </w:rPr>
+        <w:t xml:space="preserve">I would like to show the working of the </w:t>
+      </w:r>
+      <w:proofErr w:type="gramStart"/>
+      <w:r>
+        <w:rPr>
+          <w:i/>
+          <w:iCs/>
+        </w:rPr>
+        <w:t>editor(</w:t>
+      </w:r>
+      <w:proofErr w:type="gramEnd"/>
+      <w:r>
+        <w:rPr>
+          <w:i/>
+          <w:iCs/>
+        </w:rPr>
+        <w:t>execution of programs in both languages) in a video call to the  approval officials for a very easier workflow(</w:t>
+      </w:r>
+      <w:r>
+        <w:rPr>
+          <w:b/>
+          <w:bCs/>
+          <w:i/>
+          <w:iCs/>
+        </w:rPr>
+        <w:t>if possible</w:t>
+      </w:r>
+      <w:r>
+        <w:rPr>
+          <w:i/>
+          <w:iCs/>
+        </w:rPr>
+        <w:t>).</w:t>
       </w:r>
     </w:p>
     <w:p>
       <w:r>
-        <w:t>I</w:t>
-      </w:r>
-      <w:r>
-        <w:rPr>
-          <w:b/>
-          <w:bCs/>
-        </w:rPr>
-        <w:t> don't know why my site is getting recognized as low valued content .</w:t>
+        <w:t>A video call would make far better impact to explain the workflow. </w:t>
       </w:r>
     </w:p>
     <w:p>
       <w:r>
-        <w:t>The code editor works fine and I have the </w:t>
-      </w:r>
-      <w:r>
-        <w:rPr>
-          <w:u w:val="single"/>
-        </w:rPr>
-        <w:t>documentation for the programming language on other site</w:t>
-      </w:r>
-      <w:r>
-        <w:t> .</w:t>
-      </w:r>
-    </w:p>
-    <w:p>
-      <w:r>
-        <w:t>(The editor is the one expected to have ads not the documentation).</w:t>
-      </w:r>
-    </w:p>
-    <w:p>
-      <w:r>
-        <w:t>The</w:t>
-      </w:r>
-      <w:r>
-        <w:rPr>
-          <w:b/>
-          <w:bCs/>
-        </w:rPr>
-        <w:t> code editor on my Site independently runs java programs </w:t>
-      </w:r>
-      <w:r>
-        <w:t>and also the documented  programming  language.</w:t>
-      </w:r>
-    </w:p>
-    <w:p>
-      <w:r>
-        <w:t>(one small issue is that the code editor independently runs java programs but runs the code of documented programming language </w:t>
-      </w:r>
-      <w:r>
-        <w:rPr>
-          <w:b/>
-          <w:bCs/>
-        </w:rPr>
-        <w:t>only </w:t>
-      </w:r>
-      <w:r>
-        <w:t>on redirection from the documentation page , which is as expected/intended [as it passes some default code to run] ).</w:t>
-      </w:r>
-    </w:p>
-    <w:p/>
-    <w:p>
-      <w:r>
-        <w:rPr>
-          <w:i/>
-          <w:iCs/>
-        </w:rPr>
-        <w:t>I would like to show the working of the editor(execution of programs in both languages) in a video call to the  approval officials for a very easier workflow(</w:t>
-      </w:r>
-      <w:r>
-        <w:rPr>
-          <w:b/>
-          <w:bCs/>
-          <w:i/>
-          <w:iCs/>
-        </w:rPr>
-        <w:t>if possible</w:t>
-      </w:r>
-      <w:r>
-        <w:rPr>
-          <w:i/>
-          <w:iCs/>
-        </w:rPr>
-        <w:t>).</w:t>
-      </w:r>
-    </w:p>
-    <w:p>
-      <w:r>
-        <w:t>A video call would make far better impact to explain the workflow. </w:t>
-      </w:r>
-    </w:p>
-    <w:p>
-      <w:r>
         <w:t>The site is at </w:t>
       </w:r>
-      <w:hyperlink r:id="rId24" w:history="1">
+      <w:hyperlink r:id="rId26" w:history="1">
         <w:r>
           <w:rPr>
             <w:rStyle w:val="Hyperlink"/>
@@ -7584,7 +8147,7 @@
       </w:r>
     </w:p>
     <w:p>
-      <w:hyperlink r:id="rId25" w:history="1">
+      <w:hyperlink r:id="rId27" w:history="1">
         <w:r>
           <w:rPr>
             <w:rStyle w:val="Hyperlink"/>
@@ -7595,7 +8158,7 @@
       </w:hyperlink>
     </w:p>
     <w:p>
-      <w:hyperlink r:id="rId26" w:history="1">
+      <w:hyperlink r:id="rId28" w:history="1">
         <w:r>
           <w:rPr>
             <w:rStyle w:val="Hyperlink"/>
@@ -7626,8 +8189,8 @@
       </w:pPr>
     </w:p>
     <w:sectPr>
-      <w:pgSz w:w="12240" w:h="15840"/>
-      <w:pgMar w:top="720" w:right="720" w:bottom="0" w:left="720" w:header="720" w:footer="720" w:gutter="0"/>
+      <w:pgSz w:w="12240" w:h="15840" w:code="1"/>
+      <w:pgMar w:top="0" w:right="360" w:bottom="0" w:left="720" w:header="720" w:footer="0" w:gutter="0"/>
       <w:cols w:space="720"/>
       <w:docGrid w:linePitch="272"/>
     </w:sectPr>
@@ -7708,50 +8271,57 @@
         <v:path o:extrusionok="f" gradientshapeok="t" o:connecttype="rect"/>
         <o:lock v:ext="edit" aspectratio="t"/>
       </v:shapetype>
-      <v:shape id="_x0000_i1469" type="#_x0000_t75" style="width:512.2pt;height:512.2pt;rotation:180;flip:x y;visibility:visible;mso-wrap-style:square" o:bullet="t">
+      <v:shape id="_x0000_i1194" type="#_x0000_t75" style="width:512pt;height:512pt;rotation:180;flip:x y;visibility:visible;mso-wrap-style:square" o:bullet="t">
         <v:imagedata r:id="rId1" o:title="107161_circle_github_icon"/>
       </v:shape>
     </w:pict>
   </w:numPicBullet>
   <w:numPicBullet w:numPicBulletId="1">
     <w:pict>
-      <v:shape id="_x0000_i1470" type="#_x0000_t75" style="width:169.1pt;height:169.1pt;visibility:visible;mso-wrap-style:square" o:bullet="t">
+      <v:shape id="_x0000_i1195" type="#_x0000_t75" style="width:169pt;height:169pt;visibility:visible;mso-wrap-style:square" o:bullet="t">
         <v:imagedata r:id="rId2" o:title="941C13C7"/>
       </v:shape>
     </w:pict>
   </w:numPicBullet>
   <w:numPicBullet w:numPicBulletId="2">
     <w:pict>
-      <v:shape id="_x0000_i1471" type="#_x0000_t75" style="width:28.9pt;height:14.75pt;visibility:visible;mso-wrap-style:square" o:bullet="t">
+      <v:shape id="_x0000_i1196" type="#_x0000_t75" style="width:28.5pt;height:15.5pt;visibility:visible;mso-wrap-style:square" o:bullet="t">
         <v:imagedata r:id="rId3" o:title="107161_circle_github_icon"/>
       </v:shape>
     </w:pict>
   </w:numPicBullet>
   <w:numPicBullet w:numPicBulletId="3">
     <w:pict>
-      <v:shape id="_x0000_i1472" type="#_x0000_t75" style="width:240pt;height:234pt;visibility:visible;mso-wrap-style:square" o:bullet="t">
+      <v:shape id="_x0000_i1197" type="#_x0000_t75" style="width:240pt;height:234pt;visibility:visible;mso-wrap-style:square" o:bullet="t">
         <v:imagedata r:id="rId4" o:title="Indian_Institute_of_Technology_Bombay_Logo"/>
       </v:shape>
     </w:pict>
   </w:numPicBullet>
   <w:numPicBullet w:numPicBulletId="4">
     <w:pict>
-      <v:shape id="_x0000_i1473" type="#_x0000_t75" style="width:22.35pt;height:16.35pt;visibility:visible;mso-wrap-style:square" o:bullet="t">
+      <v:shape id="_x0000_i1198" type="#_x0000_t75" style="width:22.5pt;height:16.5pt;visibility:visible;mso-wrap-style:square" o:bullet="t">
         <v:imagedata r:id="rId5" o:title="Indian_Institute_of_Technology_Bombay_Logo"/>
+      </v:shape>
+    </w:pict>
+  </w:numPicBullet>
+  <w:numPicBullet w:numPicBulletId="5">
+    <w:pict>
+      <v:shape id="_x0000_i1199" type="#_x0000_t75" style="width:75pt;height:75pt;visibility:visible;mso-wrap-style:square" o:bullet="t">
+        <v:imagedata r:id="rId6" o:title=""/>
       </v:shape>
     </w:pict>
   </w:numPicBullet>
   <w:abstractNum w:abstractNumId="0" w15:restartNumberingAfterBreak="0">
     <w:nsid w:val="09704549"/>
     <w:multiLevelType w:val="hybridMultilevel"/>
-    <w:tmpl w:val="68867BCE"/>
+    <w:tmpl w:val="72000E48"/>
     <w:lvl w:ilvl="0" w:tplc="4009000B">
       <w:start w:val="1"/>
       <w:numFmt w:val="bullet"/>
       <w:lvlText w:val=""/>
       <w:lvlJc w:val="left"/>
       <w:pPr>
-        <w:ind w:left="503" w:hanging="360"/>
+        <w:ind w:left="-127" w:hanging="360"/>
       </w:pPr>
       <w:rPr>
         <w:rFonts w:ascii="Wingdings" w:hAnsi="Wingdings" w:hint="default"/>
@@ -7763,91 +8333,91 @@
       <w:lvlText w:val="o"/>
       <w:lvlJc w:val="left"/>
       <w:pPr>
-        <w:ind w:left="1223" w:hanging="360"/>
+        <w:ind w:left="593" w:hanging="360"/>
       </w:pPr>
       <w:rPr>
         <w:rFonts w:ascii="Courier New" w:hAnsi="Courier New" w:cs="Courier New" w:hint="default"/>
       </w:rPr>
     </w:lvl>
-    <w:lvl w:ilvl="2" w:tplc="40090005" w:tentative="1">
+    <w:lvl w:ilvl="2" w:tplc="40090005">
       <w:start w:val="1"/>
       <w:numFmt w:val="bullet"/>
       <w:lvlText w:val=""/>
       <w:lvlJc w:val="left"/>
       <w:pPr>
-        <w:ind w:left="1943" w:hanging="360"/>
+        <w:ind w:left="1313" w:hanging="360"/>
       </w:pPr>
       <w:rPr>
         <w:rFonts w:ascii="Wingdings" w:hAnsi="Wingdings" w:hint="default"/>
       </w:rPr>
     </w:lvl>
-    <w:lvl w:ilvl="3" w:tplc="40090001" w:tentative="1">
+    <w:lvl w:ilvl="3" w:tplc="40090001">
       <w:start w:val="1"/>
       <w:numFmt w:val="bullet"/>
       <w:lvlText w:val=""/>
       <w:lvlJc w:val="left"/>
       <w:pPr>
-        <w:ind w:left="2663" w:hanging="360"/>
+        <w:ind w:left="2033" w:hanging="360"/>
       </w:pPr>
       <w:rPr>
         <w:rFonts w:ascii="Symbol" w:hAnsi="Symbol" w:hint="default"/>
       </w:rPr>
     </w:lvl>
-    <w:lvl w:ilvl="4" w:tplc="40090003" w:tentative="1">
+    <w:lvl w:ilvl="4" w:tplc="40090003">
       <w:start w:val="1"/>
       <w:numFmt w:val="bullet"/>
       <w:lvlText w:val="o"/>
       <w:lvlJc w:val="left"/>
       <w:pPr>
-        <w:ind w:left="3383" w:hanging="360"/>
+        <w:ind w:left="2753" w:hanging="360"/>
       </w:pPr>
       <w:rPr>
         <w:rFonts w:ascii="Courier New" w:hAnsi="Courier New" w:cs="Courier New" w:hint="default"/>
       </w:rPr>
     </w:lvl>
-    <w:lvl w:ilvl="5" w:tplc="40090005" w:tentative="1">
+    <w:lvl w:ilvl="5" w:tplc="40090005">
       <w:start w:val="1"/>
       <w:numFmt w:val="bullet"/>
       <w:lvlText w:val=""/>
       <w:lvlJc w:val="left"/>
       <w:pPr>
-        <w:ind w:left="4103" w:hanging="360"/>
+        <w:ind w:left="3473" w:hanging="360"/>
       </w:pPr>
       <w:rPr>
         <w:rFonts w:ascii="Wingdings" w:hAnsi="Wingdings" w:hint="default"/>
       </w:rPr>
     </w:lvl>
-    <w:lvl w:ilvl="6" w:tplc="40090001" w:tentative="1">
+    <w:lvl w:ilvl="6" w:tplc="40090001">
       <w:start w:val="1"/>
       <w:numFmt w:val="bullet"/>
       <w:lvlText w:val=""/>
       <w:lvlJc w:val="left"/>
       <w:pPr>
-        <w:ind w:left="4823" w:hanging="360"/>
+        <w:ind w:left="4193" w:hanging="360"/>
       </w:pPr>
       <w:rPr>
         <w:rFonts w:ascii="Symbol" w:hAnsi="Symbol" w:hint="default"/>
       </w:rPr>
     </w:lvl>
-    <w:lvl w:ilvl="7" w:tplc="40090003" w:tentative="1">
+    <w:lvl w:ilvl="7" w:tplc="40090003">
       <w:start w:val="1"/>
       <w:numFmt w:val="bullet"/>
       <w:lvlText w:val="o"/>
       <w:lvlJc w:val="left"/>
       <w:pPr>
-        <w:ind w:left="5543" w:hanging="360"/>
+        <w:ind w:left="4913" w:hanging="360"/>
       </w:pPr>
       <w:rPr>
         <w:rFonts w:ascii="Courier New" w:hAnsi="Courier New" w:cs="Courier New" w:hint="default"/>
       </w:rPr>
     </w:lvl>
-    <w:lvl w:ilvl="8" w:tplc="40090005" w:tentative="1">
+    <w:lvl w:ilvl="8" w:tplc="40090005">
       <w:start w:val="1"/>
       <w:numFmt w:val="bullet"/>
       <w:lvlText w:val=""/>
       <w:lvlJc w:val="left"/>
       <w:pPr>
-        <w:ind w:left="6263" w:hanging="360"/>
+        <w:ind w:left="5633" w:hanging="360"/>
       </w:pPr>
       <w:rPr>
         <w:rFonts w:ascii="Wingdings" w:hAnsi="Wingdings" w:hint="default"/>
@@ -7855,13 +8425,267 @@
     </w:lvl>
   </w:abstractNum>
   <w:abstractNum w:abstractNumId="1" w15:restartNumberingAfterBreak="0">
+    <w:nsid w:val="1A7A5DC2"/>
+    <w:multiLevelType w:val="hybridMultilevel"/>
+    <w:tmpl w:val="5A469AC4"/>
+    <w:lvl w:ilvl="0" w:tplc="CA7C86DC">
+      <w:start w:val="1"/>
+      <w:numFmt w:val="bullet"/>
+      <w:lvlText w:val=""/>
+      <w:lvlPicBulletId w:val="5"/>
+      <w:lvlJc w:val="left"/>
+      <w:pPr>
+        <w:tabs>
+          <w:tab w:val="num" w:pos="720"/>
+        </w:tabs>
+        <w:ind w:left="720" w:hanging="360"/>
+      </w:pPr>
+      <w:rPr>
+        <w:rFonts w:ascii="Symbol" w:hAnsi="Symbol" w:hint="default"/>
+      </w:rPr>
+    </w:lvl>
+    <w:lvl w:ilvl="1" w:tplc="465A3CEE" w:tentative="1">
+      <w:start w:val="1"/>
+      <w:numFmt w:val="bullet"/>
+      <w:lvlText w:val=""/>
+      <w:lvlJc w:val="left"/>
+      <w:pPr>
+        <w:tabs>
+          <w:tab w:val="num" w:pos="1440"/>
+        </w:tabs>
+        <w:ind w:left="1440" w:hanging="360"/>
+      </w:pPr>
+      <w:rPr>
+        <w:rFonts w:ascii="Symbol" w:hAnsi="Symbol" w:hint="default"/>
+      </w:rPr>
+    </w:lvl>
+    <w:lvl w:ilvl="2" w:tplc="D76AC0BC" w:tentative="1">
+      <w:start w:val="1"/>
+      <w:numFmt w:val="bullet"/>
+      <w:lvlText w:val=""/>
+      <w:lvlJc w:val="left"/>
+      <w:pPr>
+        <w:tabs>
+          <w:tab w:val="num" w:pos="2160"/>
+        </w:tabs>
+        <w:ind w:left="2160" w:hanging="360"/>
+      </w:pPr>
+      <w:rPr>
+        <w:rFonts w:ascii="Symbol" w:hAnsi="Symbol" w:hint="default"/>
+      </w:rPr>
+    </w:lvl>
+    <w:lvl w:ilvl="3" w:tplc="93D8430C" w:tentative="1">
+      <w:start w:val="1"/>
+      <w:numFmt w:val="bullet"/>
+      <w:lvlText w:val=""/>
+      <w:lvlJc w:val="left"/>
+      <w:pPr>
+        <w:tabs>
+          <w:tab w:val="num" w:pos="2880"/>
+        </w:tabs>
+        <w:ind w:left="2880" w:hanging="360"/>
+      </w:pPr>
+      <w:rPr>
+        <w:rFonts w:ascii="Symbol" w:hAnsi="Symbol" w:hint="default"/>
+      </w:rPr>
+    </w:lvl>
+    <w:lvl w:ilvl="4" w:tplc="85B85C00" w:tentative="1">
+      <w:start w:val="1"/>
+      <w:numFmt w:val="bullet"/>
+      <w:lvlText w:val=""/>
+      <w:lvlJc w:val="left"/>
+      <w:pPr>
+        <w:tabs>
+          <w:tab w:val="num" w:pos="3600"/>
+        </w:tabs>
+        <w:ind w:left="3600" w:hanging="360"/>
+      </w:pPr>
+      <w:rPr>
+        <w:rFonts w:ascii="Symbol" w:hAnsi="Symbol" w:hint="default"/>
+      </w:rPr>
+    </w:lvl>
+    <w:lvl w:ilvl="5" w:tplc="E45636CC" w:tentative="1">
+      <w:start w:val="1"/>
+      <w:numFmt w:val="bullet"/>
+      <w:lvlText w:val=""/>
+      <w:lvlJc w:val="left"/>
+      <w:pPr>
+        <w:tabs>
+          <w:tab w:val="num" w:pos="4320"/>
+        </w:tabs>
+        <w:ind w:left="4320" w:hanging="360"/>
+      </w:pPr>
+      <w:rPr>
+        <w:rFonts w:ascii="Symbol" w:hAnsi="Symbol" w:hint="default"/>
+      </w:rPr>
+    </w:lvl>
+    <w:lvl w:ilvl="6" w:tplc="77406BD0" w:tentative="1">
+      <w:start w:val="1"/>
+      <w:numFmt w:val="bullet"/>
+      <w:lvlText w:val=""/>
+      <w:lvlJc w:val="left"/>
+      <w:pPr>
+        <w:tabs>
+          <w:tab w:val="num" w:pos="5040"/>
+        </w:tabs>
+        <w:ind w:left="5040" w:hanging="360"/>
+      </w:pPr>
+      <w:rPr>
+        <w:rFonts w:ascii="Symbol" w:hAnsi="Symbol" w:hint="default"/>
+      </w:rPr>
+    </w:lvl>
+    <w:lvl w:ilvl="7" w:tplc="8BD025C8" w:tentative="1">
+      <w:start w:val="1"/>
+      <w:numFmt w:val="bullet"/>
+      <w:lvlText w:val=""/>
+      <w:lvlJc w:val="left"/>
+      <w:pPr>
+        <w:tabs>
+          <w:tab w:val="num" w:pos="5760"/>
+        </w:tabs>
+        <w:ind w:left="5760" w:hanging="360"/>
+      </w:pPr>
+      <w:rPr>
+        <w:rFonts w:ascii="Symbol" w:hAnsi="Symbol" w:hint="default"/>
+      </w:rPr>
+    </w:lvl>
+    <w:lvl w:ilvl="8" w:tplc="C2F83F16" w:tentative="1">
+      <w:start w:val="1"/>
+      <w:numFmt w:val="bullet"/>
+      <w:lvlText w:val=""/>
+      <w:lvlJc w:val="left"/>
+      <w:pPr>
+        <w:tabs>
+          <w:tab w:val="num" w:pos="6480"/>
+        </w:tabs>
+        <w:ind w:left="6480" w:hanging="360"/>
+      </w:pPr>
+      <w:rPr>
+        <w:rFonts w:ascii="Symbol" w:hAnsi="Symbol" w:hint="default"/>
+      </w:rPr>
+    </w:lvl>
+  </w:abstractNum>
+  <w:abstractNum w:abstractNumId="2" w15:restartNumberingAfterBreak="0">
+    <w:nsid w:val="1D271E39"/>
+    <w:multiLevelType w:val="hybridMultilevel"/>
+    <w:tmpl w:val="5FF253B2"/>
+    <w:lvl w:ilvl="0" w:tplc="4009000B">
+      <w:start w:val="1"/>
+      <w:numFmt w:val="bullet"/>
+      <w:lvlText w:val=""/>
+      <w:lvlJc w:val="left"/>
+      <w:pPr>
+        <w:ind w:left="720" w:hanging="360"/>
+      </w:pPr>
+      <w:rPr>
+        <w:rFonts w:ascii="Wingdings" w:hAnsi="Wingdings" w:hint="default"/>
+      </w:rPr>
+    </w:lvl>
+    <w:lvl w:ilvl="1" w:tplc="40090003" w:tentative="1">
+      <w:start w:val="1"/>
+      <w:numFmt w:val="bullet"/>
+      <w:lvlText w:val="o"/>
+      <w:lvlJc w:val="left"/>
+      <w:pPr>
+        <w:ind w:left="1440" w:hanging="360"/>
+      </w:pPr>
+      <w:rPr>
+        <w:rFonts w:ascii="Courier New" w:hAnsi="Courier New" w:cs="Courier New" w:hint="default"/>
+      </w:rPr>
+    </w:lvl>
+    <w:lvl w:ilvl="2" w:tplc="40090005" w:tentative="1">
+      <w:start w:val="1"/>
+      <w:numFmt w:val="bullet"/>
+      <w:lvlText w:val=""/>
+      <w:lvlJc w:val="left"/>
+      <w:pPr>
+        <w:ind w:left="2160" w:hanging="360"/>
+      </w:pPr>
+      <w:rPr>
+        <w:rFonts w:ascii="Wingdings" w:hAnsi="Wingdings" w:hint="default"/>
+      </w:rPr>
+    </w:lvl>
+    <w:lvl w:ilvl="3" w:tplc="40090001" w:tentative="1">
+      <w:start w:val="1"/>
+      <w:numFmt w:val="bullet"/>
+      <w:lvlText w:val=""/>
+      <w:lvlJc w:val="left"/>
+      <w:pPr>
+        <w:ind w:left="2880" w:hanging="360"/>
+      </w:pPr>
+      <w:rPr>
+        <w:rFonts w:ascii="Symbol" w:hAnsi="Symbol" w:hint="default"/>
+      </w:rPr>
+    </w:lvl>
+    <w:lvl w:ilvl="4" w:tplc="40090003" w:tentative="1">
+      <w:start w:val="1"/>
+      <w:numFmt w:val="bullet"/>
+      <w:lvlText w:val="o"/>
+      <w:lvlJc w:val="left"/>
+      <w:pPr>
+        <w:ind w:left="3600" w:hanging="360"/>
+      </w:pPr>
+      <w:rPr>
+        <w:rFonts w:ascii="Courier New" w:hAnsi="Courier New" w:cs="Courier New" w:hint="default"/>
+      </w:rPr>
+    </w:lvl>
+    <w:lvl w:ilvl="5" w:tplc="40090005" w:tentative="1">
+      <w:start w:val="1"/>
+      <w:numFmt w:val="bullet"/>
+      <w:lvlText w:val=""/>
+      <w:lvlJc w:val="left"/>
+      <w:pPr>
+        <w:ind w:left="4320" w:hanging="360"/>
+      </w:pPr>
+      <w:rPr>
+        <w:rFonts w:ascii="Wingdings" w:hAnsi="Wingdings" w:hint="default"/>
+      </w:rPr>
+    </w:lvl>
+    <w:lvl w:ilvl="6" w:tplc="40090001" w:tentative="1">
+      <w:start w:val="1"/>
+      <w:numFmt w:val="bullet"/>
+      <w:lvlText w:val=""/>
+      <w:lvlJc w:val="left"/>
+      <w:pPr>
+        <w:ind w:left="5040" w:hanging="360"/>
+      </w:pPr>
+      <w:rPr>
+        <w:rFonts w:ascii="Symbol" w:hAnsi="Symbol" w:hint="default"/>
+      </w:rPr>
+    </w:lvl>
+    <w:lvl w:ilvl="7" w:tplc="40090003" w:tentative="1">
+      <w:start w:val="1"/>
+      <w:numFmt w:val="bullet"/>
+      <w:lvlText w:val="o"/>
+      <w:lvlJc w:val="left"/>
+      <w:pPr>
+        <w:ind w:left="5760" w:hanging="360"/>
+      </w:pPr>
+      <w:rPr>
+        <w:rFonts w:ascii="Courier New" w:hAnsi="Courier New" w:cs="Courier New" w:hint="default"/>
+      </w:rPr>
+    </w:lvl>
+    <w:lvl w:ilvl="8" w:tplc="40090005" w:tentative="1">
+      <w:start w:val="1"/>
+      <w:numFmt w:val="bullet"/>
+      <w:lvlText w:val=""/>
+      <w:lvlJc w:val="left"/>
+      <w:pPr>
+        <w:ind w:left="6480" w:hanging="360"/>
+      </w:pPr>
+      <w:rPr>
+        <w:rFonts w:ascii="Wingdings" w:hAnsi="Wingdings" w:hint="default"/>
+      </w:rPr>
+    </w:lvl>
+  </w:abstractNum>
+  <w:abstractNum w:abstractNumId="3" w15:restartNumberingAfterBreak="0">
     <w:nsid w:val="241A2022"/>
     <w:multiLevelType w:val="hybridMultilevel"/>
-    <w:tmpl w:val="8BAA6F2A"/>
-    <w:lvl w:ilvl="0" w:tplc="40090009">
-      <w:start w:val="1"/>
-      <w:numFmt w:val="bullet"/>
-      <w:lvlText w:val=""/>
+    <w:tmpl w:val="56EE53D8"/>
+    <w:lvl w:ilvl="0" w:tplc="4009000B">
+      <w:start w:val="1"/>
+      <w:numFmt w:val="bullet"/>
+      <w:lvlText w:val=""/>
       <w:lvlJc w:val="left"/>
       <w:pPr>
         <w:ind w:left="720" w:hanging="360"/>
@@ -7967,7 +8791,7 @@
       </w:rPr>
     </w:lvl>
   </w:abstractNum>
-  <w:abstractNum w:abstractNumId="2" w15:restartNumberingAfterBreak="0">
+  <w:abstractNum w:abstractNumId="4" w15:restartNumberingAfterBreak="0">
     <w:nsid w:val="299B54CA"/>
     <w:multiLevelType w:val="hybridMultilevel"/>
     <w:tmpl w:val="1C10D3F4"/>
@@ -8108,7 +8932,7 @@
       </w:rPr>
     </w:lvl>
   </w:abstractNum>
-  <w:abstractNum w:abstractNumId="3" w15:restartNumberingAfterBreak="0">
+  <w:abstractNum w:abstractNumId="5" w15:restartNumberingAfterBreak="0">
     <w:nsid w:val="33F57A86"/>
     <w:multiLevelType w:val="hybridMultilevel"/>
     <w:tmpl w:val="86666D8E"/>
@@ -8249,7 +9073,7 @@
       </w:rPr>
     </w:lvl>
   </w:abstractNum>
-  <w:abstractNum w:abstractNumId="4" w15:restartNumberingAfterBreak="0">
+  <w:abstractNum w:abstractNumId="6" w15:restartNumberingAfterBreak="0">
     <w:nsid w:val="34E03B21"/>
     <w:multiLevelType w:val="hybridMultilevel"/>
     <w:tmpl w:val="3B0236FA"/>
@@ -8362,7 +9186,93 @@
       </w:rPr>
     </w:lvl>
   </w:abstractNum>
-  <w:abstractNum w:abstractNumId="5" w15:restartNumberingAfterBreak="0">
+  <w:abstractNum w:abstractNumId="7" w15:restartNumberingAfterBreak="0">
+    <w:nsid w:val="37684598"/>
+    <w:multiLevelType w:val="hybridMultilevel"/>
+    <w:tmpl w:val="4AAE4B9C"/>
+    <w:lvl w:ilvl="0" w:tplc="4009000F">
+      <w:start w:val="1"/>
+      <w:numFmt w:val="decimal"/>
+      <w:lvlText w:val="%1."/>
+      <w:lvlJc w:val="left"/>
+      <w:pPr>
+        <w:ind w:left="593" w:hanging="360"/>
+      </w:pPr>
+    </w:lvl>
+    <w:lvl w:ilvl="1" w:tplc="40090019" w:tentative="1">
+      <w:start w:val="1"/>
+      <w:numFmt w:val="lowerLetter"/>
+      <w:lvlText w:val="%2."/>
+      <w:lvlJc w:val="left"/>
+      <w:pPr>
+        <w:ind w:left="1313" w:hanging="360"/>
+      </w:pPr>
+    </w:lvl>
+    <w:lvl w:ilvl="2" w:tplc="4009001B" w:tentative="1">
+      <w:start w:val="1"/>
+      <w:numFmt w:val="lowerRoman"/>
+      <w:lvlText w:val="%3."/>
+      <w:lvlJc w:val="right"/>
+      <w:pPr>
+        <w:ind w:left="2033" w:hanging="180"/>
+      </w:pPr>
+    </w:lvl>
+    <w:lvl w:ilvl="3" w:tplc="4009000F" w:tentative="1">
+      <w:start w:val="1"/>
+      <w:numFmt w:val="decimal"/>
+      <w:lvlText w:val="%4."/>
+      <w:lvlJc w:val="left"/>
+      <w:pPr>
+        <w:ind w:left="2753" w:hanging="360"/>
+      </w:pPr>
+    </w:lvl>
+    <w:lvl w:ilvl="4" w:tplc="40090019" w:tentative="1">
+      <w:start w:val="1"/>
+      <w:numFmt w:val="lowerLetter"/>
+      <w:lvlText w:val="%5."/>
+      <w:lvlJc w:val="left"/>
+      <w:pPr>
+        <w:ind w:left="3473" w:hanging="360"/>
+      </w:pPr>
+    </w:lvl>
+    <w:lvl w:ilvl="5" w:tplc="4009001B" w:tentative="1">
+      <w:start w:val="1"/>
+      <w:numFmt w:val="lowerRoman"/>
+      <w:lvlText w:val="%6."/>
+      <w:lvlJc w:val="right"/>
+      <w:pPr>
+        <w:ind w:left="4193" w:hanging="180"/>
+      </w:pPr>
+    </w:lvl>
+    <w:lvl w:ilvl="6" w:tplc="4009000F" w:tentative="1">
+      <w:start w:val="1"/>
+      <w:numFmt w:val="decimal"/>
+      <w:lvlText w:val="%7."/>
+      <w:lvlJc w:val="left"/>
+      <w:pPr>
+        <w:ind w:left="4913" w:hanging="360"/>
+      </w:pPr>
+    </w:lvl>
+    <w:lvl w:ilvl="7" w:tplc="40090019" w:tentative="1">
+      <w:start w:val="1"/>
+      <w:numFmt w:val="lowerLetter"/>
+      <w:lvlText w:val="%8."/>
+      <w:lvlJc w:val="left"/>
+      <w:pPr>
+        <w:ind w:left="5633" w:hanging="360"/>
+      </w:pPr>
+    </w:lvl>
+    <w:lvl w:ilvl="8" w:tplc="4009001B" w:tentative="1">
+      <w:start w:val="1"/>
+      <w:numFmt w:val="lowerRoman"/>
+      <w:lvlText w:val="%9."/>
+      <w:lvlJc w:val="right"/>
+      <w:pPr>
+        <w:ind w:left="6353" w:hanging="180"/>
+      </w:pPr>
+    </w:lvl>
+  </w:abstractNum>
+  <w:abstractNum w:abstractNumId="8" w15:restartNumberingAfterBreak="0">
     <w:nsid w:val="39A664E7"/>
     <w:multiLevelType w:val="hybridMultilevel"/>
     <w:tmpl w:val="CD386ED0"/>
@@ -8475,7 +9385,7 @@
       </w:rPr>
     </w:lvl>
   </w:abstractNum>
-  <w:abstractNum w:abstractNumId="6" w15:restartNumberingAfterBreak="0">
+  <w:abstractNum w:abstractNumId="9" w15:restartNumberingAfterBreak="0">
     <w:nsid w:val="3A371AED"/>
     <w:multiLevelType w:val="hybridMultilevel"/>
     <w:tmpl w:val="5258718A"/>
@@ -8616,7 +9526,120 @@
       </w:rPr>
     </w:lvl>
   </w:abstractNum>
-  <w:abstractNum w:abstractNumId="7" w15:restartNumberingAfterBreak="0">
+  <w:abstractNum w:abstractNumId="10" w15:restartNumberingAfterBreak="0">
+    <w:nsid w:val="3D291FFA"/>
+    <w:multiLevelType w:val="hybridMultilevel"/>
+    <w:tmpl w:val="CDC0F008"/>
+    <w:lvl w:ilvl="0" w:tplc="4009000B">
+      <w:start w:val="1"/>
+      <w:numFmt w:val="bullet"/>
+      <w:lvlText w:val=""/>
+      <w:lvlJc w:val="left"/>
+      <w:pPr>
+        <w:ind w:left="720" w:hanging="360"/>
+      </w:pPr>
+      <w:rPr>
+        <w:rFonts w:ascii="Wingdings" w:hAnsi="Wingdings" w:hint="default"/>
+      </w:rPr>
+    </w:lvl>
+    <w:lvl w:ilvl="1" w:tplc="40090003" w:tentative="1">
+      <w:start w:val="1"/>
+      <w:numFmt w:val="bullet"/>
+      <w:lvlText w:val="o"/>
+      <w:lvlJc w:val="left"/>
+      <w:pPr>
+        <w:ind w:left="1440" w:hanging="360"/>
+      </w:pPr>
+      <w:rPr>
+        <w:rFonts w:ascii="Courier New" w:hAnsi="Courier New" w:cs="Courier New" w:hint="default"/>
+      </w:rPr>
+    </w:lvl>
+    <w:lvl w:ilvl="2" w:tplc="40090005" w:tentative="1">
+      <w:start w:val="1"/>
+      <w:numFmt w:val="bullet"/>
+      <w:lvlText w:val=""/>
+      <w:lvlJc w:val="left"/>
+      <w:pPr>
+        <w:ind w:left="2160" w:hanging="360"/>
+      </w:pPr>
+      <w:rPr>
+        <w:rFonts w:ascii="Wingdings" w:hAnsi="Wingdings" w:hint="default"/>
+      </w:rPr>
+    </w:lvl>
+    <w:lvl w:ilvl="3" w:tplc="40090001" w:tentative="1">
+      <w:start w:val="1"/>
+      <w:numFmt w:val="bullet"/>
+      <w:lvlText w:val=""/>
+      <w:lvlJc w:val="left"/>
+      <w:pPr>
+        <w:ind w:left="2880" w:hanging="360"/>
+      </w:pPr>
+      <w:rPr>
+        <w:rFonts w:ascii="Symbol" w:hAnsi="Symbol" w:hint="default"/>
+      </w:rPr>
+    </w:lvl>
+    <w:lvl w:ilvl="4" w:tplc="40090003" w:tentative="1">
+      <w:start w:val="1"/>
+      <w:numFmt w:val="bullet"/>
+      <w:lvlText w:val="o"/>
+      <w:lvlJc w:val="left"/>
+      <w:pPr>
+        <w:ind w:left="3600" w:hanging="360"/>
+      </w:pPr>
+      <w:rPr>
+        <w:rFonts w:ascii="Courier New" w:hAnsi="Courier New" w:cs="Courier New" w:hint="default"/>
+      </w:rPr>
+    </w:lvl>
+    <w:lvl w:ilvl="5" w:tplc="40090005" w:tentative="1">
+      <w:start w:val="1"/>
+      <w:numFmt w:val="bullet"/>
+      <w:lvlText w:val=""/>
+      <w:lvlJc w:val="left"/>
+      <w:pPr>
+        <w:ind w:left="4320" w:hanging="360"/>
+      </w:pPr>
+      <w:rPr>
+        <w:rFonts w:ascii="Wingdings" w:hAnsi="Wingdings" w:hint="default"/>
+      </w:rPr>
+    </w:lvl>
+    <w:lvl w:ilvl="6" w:tplc="40090001" w:tentative="1">
+      <w:start w:val="1"/>
+      <w:numFmt w:val="bullet"/>
+      <w:lvlText w:val=""/>
+      <w:lvlJc w:val="left"/>
+      <w:pPr>
+        <w:ind w:left="5040" w:hanging="360"/>
+      </w:pPr>
+      <w:rPr>
+        <w:rFonts w:ascii="Symbol" w:hAnsi="Symbol" w:hint="default"/>
+      </w:rPr>
+    </w:lvl>
+    <w:lvl w:ilvl="7" w:tplc="40090003" w:tentative="1">
+      <w:start w:val="1"/>
+      <w:numFmt w:val="bullet"/>
+      <w:lvlText w:val="o"/>
+      <w:lvlJc w:val="left"/>
+      <w:pPr>
+        <w:ind w:left="5760" w:hanging="360"/>
+      </w:pPr>
+      <w:rPr>
+        <w:rFonts w:ascii="Courier New" w:hAnsi="Courier New" w:cs="Courier New" w:hint="default"/>
+      </w:rPr>
+    </w:lvl>
+    <w:lvl w:ilvl="8" w:tplc="40090005" w:tentative="1">
+      <w:start w:val="1"/>
+      <w:numFmt w:val="bullet"/>
+      <w:lvlText w:val=""/>
+      <w:lvlJc w:val="left"/>
+      <w:pPr>
+        <w:ind w:left="6480" w:hanging="360"/>
+      </w:pPr>
+      <w:rPr>
+        <w:rFonts w:ascii="Wingdings" w:hAnsi="Wingdings" w:hint="default"/>
+      </w:rPr>
+    </w:lvl>
+  </w:abstractNum>
+  <w:abstractNum w:abstractNumId="11" w15:restartNumberingAfterBreak="0">
     <w:nsid w:val="48D849B9"/>
     <w:multiLevelType w:val="hybridMultilevel"/>
     <w:tmpl w:val="D946FDC4"/>
@@ -8759,7 +9782,7 @@
       </w:rPr>
     </w:lvl>
   </w:abstractNum>
-  <w:abstractNum w:abstractNumId="8" w15:restartNumberingAfterBreak="0">
+  <w:abstractNum w:abstractNumId="12" w15:restartNumberingAfterBreak="0">
     <w:nsid w:val="4ABC4198"/>
     <w:multiLevelType w:val="hybridMultilevel"/>
     <w:tmpl w:val="456A6456"/>
@@ -8900,7 +9923,120 @@
       </w:rPr>
     </w:lvl>
   </w:abstractNum>
-  <w:abstractNum w:abstractNumId="9" w15:restartNumberingAfterBreak="0">
+  <w:abstractNum w:abstractNumId="13" w15:restartNumberingAfterBreak="0">
+    <w:nsid w:val="56843DF2"/>
+    <w:multiLevelType w:val="hybridMultilevel"/>
+    <w:tmpl w:val="77E4E8A0"/>
+    <w:lvl w:ilvl="0" w:tplc="4009000B">
+      <w:start w:val="1"/>
+      <w:numFmt w:val="bullet"/>
+      <w:lvlText w:val=""/>
+      <w:lvlJc w:val="left"/>
+      <w:pPr>
+        <w:ind w:left="6353" w:hanging="360"/>
+      </w:pPr>
+      <w:rPr>
+        <w:rFonts w:ascii="Wingdings" w:hAnsi="Wingdings" w:hint="default"/>
+      </w:rPr>
+    </w:lvl>
+    <w:lvl w:ilvl="1" w:tplc="40090003" w:tentative="1">
+      <w:start w:val="1"/>
+      <w:numFmt w:val="bullet"/>
+      <w:lvlText w:val="o"/>
+      <w:lvlJc w:val="left"/>
+      <w:pPr>
+        <w:ind w:left="7073" w:hanging="360"/>
+      </w:pPr>
+      <w:rPr>
+        <w:rFonts w:ascii="Courier New" w:hAnsi="Courier New" w:cs="Courier New" w:hint="default"/>
+      </w:rPr>
+    </w:lvl>
+    <w:lvl w:ilvl="2" w:tplc="40090005" w:tentative="1">
+      <w:start w:val="1"/>
+      <w:numFmt w:val="bullet"/>
+      <w:lvlText w:val=""/>
+      <w:lvlJc w:val="left"/>
+      <w:pPr>
+        <w:ind w:left="7793" w:hanging="360"/>
+      </w:pPr>
+      <w:rPr>
+        <w:rFonts w:ascii="Wingdings" w:hAnsi="Wingdings" w:hint="default"/>
+      </w:rPr>
+    </w:lvl>
+    <w:lvl w:ilvl="3" w:tplc="40090001" w:tentative="1">
+      <w:start w:val="1"/>
+      <w:numFmt w:val="bullet"/>
+      <w:lvlText w:val=""/>
+      <w:lvlJc w:val="left"/>
+      <w:pPr>
+        <w:ind w:left="8513" w:hanging="360"/>
+      </w:pPr>
+      <w:rPr>
+        <w:rFonts w:ascii="Symbol" w:hAnsi="Symbol" w:hint="default"/>
+      </w:rPr>
+    </w:lvl>
+    <w:lvl w:ilvl="4" w:tplc="40090003" w:tentative="1">
+      <w:start w:val="1"/>
+      <w:numFmt w:val="bullet"/>
+      <w:lvlText w:val="o"/>
+      <w:lvlJc w:val="left"/>
+      <w:pPr>
+        <w:ind w:left="9233" w:hanging="360"/>
+      </w:pPr>
+      <w:rPr>
+        <w:rFonts w:ascii="Courier New" w:hAnsi="Courier New" w:cs="Courier New" w:hint="default"/>
+      </w:rPr>
+    </w:lvl>
+    <w:lvl w:ilvl="5" w:tplc="40090005" w:tentative="1">
+      <w:start w:val="1"/>
+      <w:numFmt w:val="bullet"/>
+      <w:lvlText w:val=""/>
+      <w:lvlJc w:val="left"/>
+      <w:pPr>
+        <w:ind w:left="9953" w:hanging="360"/>
+      </w:pPr>
+      <w:rPr>
+        <w:rFonts w:ascii="Wingdings" w:hAnsi="Wingdings" w:hint="default"/>
+      </w:rPr>
+    </w:lvl>
+    <w:lvl w:ilvl="6" w:tplc="40090001" w:tentative="1">
+      <w:start w:val="1"/>
+      <w:numFmt w:val="bullet"/>
+      <w:lvlText w:val=""/>
+      <w:lvlJc w:val="left"/>
+      <w:pPr>
+        <w:ind w:left="10673" w:hanging="360"/>
+      </w:pPr>
+      <w:rPr>
+        <w:rFonts w:ascii="Symbol" w:hAnsi="Symbol" w:hint="default"/>
+      </w:rPr>
+    </w:lvl>
+    <w:lvl w:ilvl="7" w:tplc="40090003" w:tentative="1">
+      <w:start w:val="1"/>
+      <w:numFmt w:val="bullet"/>
+      <w:lvlText w:val="o"/>
+      <w:lvlJc w:val="left"/>
+      <w:pPr>
+        <w:ind w:left="11393" w:hanging="360"/>
+      </w:pPr>
+      <w:rPr>
+        <w:rFonts w:ascii="Courier New" w:hAnsi="Courier New" w:cs="Courier New" w:hint="default"/>
+      </w:rPr>
+    </w:lvl>
+    <w:lvl w:ilvl="8" w:tplc="40090005" w:tentative="1">
+      <w:start w:val="1"/>
+      <w:numFmt w:val="bullet"/>
+      <w:lvlText w:val=""/>
+      <w:lvlJc w:val="left"/>
+      <w:pPr>
+        <w:ind w:left="12113" w:hanging="360"/>
+      </w:pPr>
+      <w:rPr>
+        <w:rFonts w:ascii="Wingdings" w:hAnsi="Wingdings" w:hint="default"/>
+      </w:rPr>
+    </w:lvl>
+  </w:abstractNum>
+  <w:abstractNum w:abstractNumId="14" w15:restartNumberingAfterBreak="0">
     <w:nsid w:val="587708B3"/>
     <w:multiLevelType w:val="hybridMultilevel"/>
     <w:tmpl w:val="B9ACA678"/>
@@ -9013,7 +10149,7 @@
       </w:rPr>
     </w:lvl>
   </w:abstractNum>
-  <w:abstractNum w:abstractNumId="10" w15:restartNumberingAfterBreak="0">
+  <w:abstractNum w:abstractNumId="15" w15:restartNumberingAfterBreak="0">
     <w:nsid w:val="5AB06BD2"/>
     <w:multiLevelType w:val="hybridMultilevel"/>
     <w:tmpl w:val="4634C7EC"/>
@@ -9126,7 +10262,7 @@
       </w:rPr>
     </w:lvl>
   </w:abstractNum>
-  <w:abstractNum w:abstractNumId="11" w15:restartNumberingAfterBreak="0">
+  <w:abstractNum w:abstractNumId="16" w15:restartNumberingAfterBreak="0">
     <w:nsid w:val="66360483"/>
     <w:multiLevelType w:val="hybridMultilevel"/>
     <w:tmpl w:val="7E54E8BE"/>
@@ -9240,40 +10376,55 @@
     </w:lvl>
   </w:abstractNum>
   <w:num w:numId="1">
-    <w:abstractNumId w:val="5"/>
+    <w:abstractNumId w:val="8"/>
   </w:num>
   <w:num w:numId="2">
     <w:abstractNumId w:val="0"/>
   </w:num>
   <w:num w:numId="3">
+    <w:abstractNumId w:val="6"/>
+  </w:num>
+  <w:num w:numId="4">
+    <w:abstractNumId w:val="3"/>
+  </w:num>
+  <w:num w:numId="5">
+    <w:abstractNumId w:val="14"/>
+  </w:num>
+  <w:num w:numId="6">
+    <w:abstractNumId w:val="15"/>
+  </w:num>
+  <w:num w:numId="7">
+    <w:abstractNumId w:val="12"/>
+  </w:num>
+  <w:num w:numId="8">
+    <w:abstractNumId w:val="5"/>
+  </w:num>
+  <w:num w:numId="9">
     <w:abstractNumId w:val="4"/>
   </w:num>
-  <w:num w:numId="4">
+  <w:num w:numId="10">
+    <w:abstractNumId w:val="11"/>
+  </w:num>
+  <w:num w:numId="11">
+    <w:abstractNumId w:val="16"/>
+  </w:num>
+  <w:num w:numId="12">
+    <w:abstractNumId w:val="9"/>
+  </w:num>
+  <w:num w:numId="13">
     <w:abstractNumId w:val="1"/>
   </w:num>
-  <w:num w:numId="5">
-    <w:abstractNumId w:val="9"/>
+  <w:num w:numId="14">
+    <w:abstractNumId w:val="13"/>
   </w:num>
-  <w:num w:numId="6">
-    <w:abstractNumId w:val="10"/>
-  </w:num>
-  <w:num w:numId="7">
-    <w:abstractNumId w:val="8"/>
-  </w:num>
-  <w:num w:numId="8">
-    <w:abstractNumId w:val="3"/>
-  </w:num>
-  <w:num w:numId="9">
+  <w:num w:numId="15">
     <w:abstractNumId w:val="2"/>
   </w:num>
-  <w:num w:numId="10">
+  <w:num w:numId="16">
     <w:abstractNumId w:val="7"/>
   </w:num>
-  <w:num w:numId="11">
-    <w:abstractNumId w:val="11"/>
-  </w:num>
-  <w:num w:numId="12">
-    <w:abstractNumId w:val="6"/>
+  <w:num w:numId="17">
+    <w:abstractNumId w:val="10"/>
   </w:num>
 </w:numbering>
 </file>
@@ -10240,7 +11391,7 @@
 </file>
 
 <file path=customXml/itemProps1.xml><?xml version="1.0" encoding="utf-8"?>
-<ds:datastoreItem xmlns:ds="http://schemas.openxmlformats.org/officeDocument/2006/customXml" ds:itemID="{F8D84A81-D843-4EFD-AE7B-4A90CE782D32}">
+<ds:datastoreItem xmlns:ds="http://schemas.openxmlformats.org/officeDocument/2006/customXml" ds:itemID="{615386F7-C3DC-411E-A699-713AD6BC2B2E}">
   <ds:schemaRefs>
     <ds:schemaRef ds:uri="http://schemas.openxmlformats.org/officeDocument/2006/bibliography"/>
   </ds:schemaRefs>

</xml_diff>